<commit_message>
finish with SHAP and AM
</commit_message>
<xml_diff>
--- a/Раздел_3_4.docx
+++ b/Раздел_3_4.docx
@@ -7739,7 +7739,7 @@
           <w:sz w:val="28"/>
           <w:szCs w:val="28"/>
         </w:rPr>
-        <w:t>9</w:t>
+        <w:t>8</w:t>
       </w:r>
       <w:r>
         <w:rPr>
@@ -7943,6 +7943,30 @@
         <w:lastRenderedPageBreak/>
         <w:t xml:space="preserve">Рисунок 1 Архитектура глубокой нейронной сети для диагностики аритмии сердца </w:t>
       </w:r>
+      <w:r>
+        <w:rPr>
+          <w:rFonts w:ascii="Times New Roman" w:hAnsi="Times New Roman" w:cs="Times New Roman"/>
+          <w:sz w:val="28"/>
+          <w:szCs w:val="28"/>
+        </w:rPr>
+        <w:t>[</w:t>
+      </w:r>
+      <w:r>
+        <w:rPr>
+          <w:rFonts w:ascii="Times New Roman" w:hAnsi="Times New Roman" w:cs="Times New Roman"/>
+          <w:sz w:val="28"/>
+          <w:szCs w:val="28"/>
+        </w:rPr>
+        <w:t>8</w:t>
+      </w:r>
+      <w:r>
+        <w:rPr>
+          <w:rFonts w:ascii="Times New Roman" w:hAnsi="Times New Roman" w:cs="Times New Roman"/>
+          <w:sz w:val="28"/>
+          <w:szCs w:val="28"/>
+        </w:rPr>
+        <w:t>]</w:t>
+      </w:r>
     </w:p>
     <w:p>
       <w:pPr>
@@ -8018,7 +8042,7 @@
           <w:sz w:val="28"/>
           <w:szCs w:val="28"/>
         </w:rPr>
-        <w:t>9</w:t>
+        <w:t>8</w:t>
       </w:r>
       <w:r>
         <w:rPr>
@@ -8291,6 +8315,38 @@
           <w:szCs w:val="28"/>
         </w:rPr>
         <w:t xml:space="preserve"> Интерпретируемость модели глубокого обучения как на уровне пациента, так и на уровне популяции с использованием значений SHAP</w:t>
+      </w:r>
+      <w:r>
+        <w:rPr>
+          <w:rFonts w:ascii="Times New Roman" w:hAnsi="Times New Roman" w:cs="Times New Roman"/>
+          <w:sz w:val="28"/>
+          <w:szCs w:val="28"/>
+        </w:rPr>
+        <w:t xml:space="preserve"> </w:t>
+      </w:r>
+      <w:r>
+        <w:rPr>
+          <w:rFonts w:ascii="Times New Roman" w:hAnsi="Times New Roman" w:cs="Times New Roman"/>
+          <w:sz w:val="28"/>
+          <w:szCs w:val="28"/>
+        </w:rPr>
+        <w:t>[</w:t>
+      </w:r>
+      <w:r>
+        <w:rPr>
+          <w:rFonts w:ascii="Times New Roman" w:hAnsi="Times New Roman" w:cs="Times New Roman"/>
+          <w:sz w:val="28"/>
+          <w:szCs w:val="28"/>
+        </w:rPr>
+        <w:t>8</w:t>
+      </w:r>
+      <w:r>
+        <w:rPr>
+          <w:rFonts w:ascii="Times New Roman" w:hAnsi="Times New Roman" w:cs="Times New Roman"/>
+          <w:sz w:val="28"/>
+          <w:szCs w:val="28"/>
+        </w:rPr>
+        <w:t>]</w:t>
       </w:r>
     </w:p>
     <w:p>
@@ -8492,14 +8548,34 @@
         </w:rPr>
         <w:t xml:space="preserve"> (</w:t>
       </w:r>
-      <w:r>
-        <w:rPr>
-          <w:rFonts w:ascii="Times New Roman" w:eastAsiaTheme="minorEastAsia" w:hAnsi="Times New Roman" w:cs="Times New Roman"/>
-          <w:sz w:val="28"/>
-          <w:szCs w:val="28"/>
-        </w:rPr>
-        <w:t>gradient explainer</w:t>
-      </w:r>
+      <w:proofErr w:type="spellStart"/>
+      <w:r>
+        <w:rPr>
+          <w:rFonts w:ascii="Times New Roman" w:eastAsiaTheme="minorEastAsia" w:hAnsi="Times New Roman" w:cs="Times New Roman"/>
+          <w:sz w:val="28"/>
+          <w:szCs w:val="28"/>
+        </w:rPr>
+        <w:t>gradient</w:t>
+      </w:r>
+      <w:proofErr w:type="spellEnd"/>
+      <w:r>
+        <w:rPr>
+          <w:rFonts w:ascii="Times New Roman" w:eastAsiaTheme="minorEastAsia" w:hAnsi="Times New Roman" w:cs="Times New Roman"/>
+          <w:sz w:val="28"/>
+          <w:szCs w:val="28"/>
+        </w:rPr>
+        <w:t xml:space="preserve"> </w:t>
+      </w:r>
+      <w:proofErr w:type="spellStart"/>
+      <w:r>
+        <w:rPr>
+          <w:rFonts w:ascii="Times New Roman" w:eastAsiaTheme="minorEastAsia" w:hAnsi="Times New Roman" w:cs="Times New Roman"/>
+          <w:sz w:val="28"/>
+          <w:szCs w:val="28"/>
+        </w:rPr>
+        <w:t>explainer</w:t>
+      </w:r>
+      <w:proofErr w:type="spellEnd"/>
       <w:r>
         <w:rPr>
           <w:rFonts w:ascii="Times New Roman" w:eastAsiaTheme="minorEastAsia" w:hAnsi="Times New Roman" w:cs="Times New Roman"/>
@@ -8539,23 +8615,7 @@
             <w:sz w:val="28"/>
             <w:szCs w:val="28"/>
           </w:rPr>
-          <m:t>s</m:t>
-        </m:r>
-        <m:r>
-          <w:rPr>
-            <w:rFonts w:ascii="Cambria Math" w:hAnsi="Cambria Math" w:cs="Times New Roman"/>
-            <w:sz w:val="28"/>
-            <w:szCs w:val="28"/>
-          </w:rPr>
-          <m:t>v</m:t>
-        </m:r>
-        <m:r>
-          <w:rPr>
-            <w:rFonts w:ascii="Cambria Math" w:hAnsi="Cambria Math" w:cs="Times New Roman"/>
-            <w:sz w:val="28"/>
-            <w:szCs w:val="28"/>
-          </w:rPr>
-          <m:t>∈</m:t>
+          <m:t>sv∈</m:t>
         </m:r>
         <m:sSup>
           <m:sSupPr>
@@ -9013,7 +9073,7 @@
           <w:sz w:val="28"/>
           <w:szCs w:val="28"/>
         </w:rPr>
-        <w:t>9</w:t>
+        <w:t>8</w:t>
       </w:r>
       <w:r>
         <w:rPr>
@@ -9116,23 +9176,7 @@
             <w:sz w:val="28"/>
             <w:szCs w:val="28"/>
           </w:rPr>
-          <m:t>s</m:t>
-        </m:r>
-        <m:r>
-          <w:rPr>
-            <w:rFonts w:ascii="Cambria Math" w:hAnsi="Cambria Math" w:cs="Times New Roman"/>
-            <w:sz w:val="28"/>
-            <w:szCs w:val="28"/>
-          </w:rPr>
-          <m:t>v</m:t>
-        </m:r>
-        <m:r>
-          <w:rPr>
-            <w:rFonts w:ascii="Cambria Math" w:hAnsi="Cambria Math" w:cs="Times New Roman"/>
-            <w:sz w:val="28"/>
-            <w:szCs w:val="28"/>
-          </w:rPr>
-          <m:t>s∈</m:t>
+          <m:t>svs∈</m:t>
         </m:r>
         <m:sSup>
           <m:sSupPr>
@@ -9165,15 +9209,7 @@
                 <w:sz w:val="28"/>
                 <w:szCs w:val="28"/>
               </w:rPr>
-              <m:t>D</m:t>
-            </m:r>
-            <m:r>
-              <w:rPr>
-                <w:rFonts w:ascii="Cambria Math" w:hAnsi="Cambria Math" w:cs="Times New Roman"/>
-                <w:sz w:val="28"/>
-                <w:szCs w:val="28"/>
-              </w:rPr>
-              <m:t>×15000×12</m:t>
+              <m:t>D×15000×12</m:t>
             </m:r>
           </m:sup>
         </m:sSup>
@@ -9215,23 +9251,7 @@
                 <w:sz w:val="28"/>
                 <w:szCs w:val="28"/>
               </w:rPr>
-              <m:t>i</m:t>
-            </m:r>
-            <m:r>
-              <w:rPr>
-                <w:rFonts w:ascii="Cambria Math" w:eastAsiaTheme="minorEastAsia" w:hAnsi="Cambria Math" w:cs="Times New Roman"/>
-                <w:sz w:val="28"/>
-                <w:szCs w:val="28"/>
-              </w:rPr>
-              <m:t>.</m:t>
-            </m:r>
-            <m:r>
-              <w:rPr>
-                <w:rFonts w:ascii="Cambria Math" w:eastAsiaTheme="minorEastAsia" w:hAnsi="Cambria Math" w:cs="Times New Roman"/>
-                <w:sz w:val="28"/>
-                <w:szCs w:val="28"/>
-              </w:rPr>
-              <m:t>k</m:t>
+              <m:t>i.k</m:t>
             </m:r>
           </m:sub>
         </m:sSub>
@@ -9261,15 +9281,7 @@
           <w:sz w:val="28"/>
           <w:szCs w:val="28"/>
         </w:rPr>
-        <w:t xml:space="preserve"> </w:t>
-      </w:r>
-      <w:r>
-        <w:rPr>
-          <w:rFonts w:ascii="Times New Roman" w:eastAsiaTheme="minorEastAsia" w:hAnsi="Times New Roman" w:cs="Times New Roman"/>
-          <w:sz w:val="28"/>
-          <w:szCs w:val="28"/>
-        </w:rPr>
-        <w:t xml:space="preserve">в диагностическом классе </w:t>
+        <w:t xml:space="preserve"> в диагностическом классе </w:t>
       </w:r>
       <w:r>
         <w:rPr>
@@ -9314,15 +9326,7 @@
           <w:sz w:val="28"/>
           <w:szCs w:val="28"/>
         </w:rPr>
-        <w:t>-значений</w:t>
-      </w:r>
-      <w:r>
-        <w:rPr>
-          <w:rFonts w:ascii="Times New Roman" w:hAnsi="Times New Roman" w:cs="Times New Roman"/>
-          <w:sz w:val="28"/>
-          <w:szCs w:val="28"/>
-        </w:rPr>
-        <w:t xml:space="preserve"> по формуле</w:t>
+        <w:t>-значений по формуле</w:t>
       </w:r>
       <w:r>
         <w:rPr>
@@ -9346,7 +9350,7 @@
           <w:sz w:val="28"/>
           <w:szCs w:val="28"/>
         </w:rPr>
-        <w:t>9</w:t>
+        <w:t>8</w:t>
       </w:r>
       <w:r>
         <w:rPr>
@@ -9406,23 +9410,7 @@
                   <w:sz w:val="28"/>
                   <w:szCs w:val="28"/>
                 </w:rPr>
-                <m:t>i</m:t>
-              </m:r>
-              <m:r>
-                <w:rPr>
-                  <w:rFonts w:ascii="Cambria Math" w:eastAsiaTheme="minorEastAsia" w:hAnsi="Cambria Math" w:cs="Times New Roman"/>
-                  <w:sz w:val="28"/>
-                  <w:szCs w:val="28"/>
-                </w:rPr>
-                <m:t>.</m:t>
-              </m:r>
-              <m:r>
-                <w:rPr>
-                  <w:rFonts w:ascii="Cambria Math" w:eastAsiaTheme="minorEastAsia" w:hAnsi="Cambria Math" w:cs="Times New Roman"/>
-                  <w:sz w:val="28"/>
-                  <w:szCs w:val="28"/>
-                </w:rPr>
-                <m:t>k</m:t>
+                <m:t>i.k</m:t>
               </m:r>
             </m:sub>
           </m:sSub>
@@ -9455,23 +9443,7 @@
                   <w:sz w:val="28"/>
                   <w:szCs w:val="28"/>
                 </w:rPr>
-                <m:t>d</m:t>
-              </m:r>
-              <m:r>
-                <w:rPr>
-                  <w:rFonts w:ascii="Cambria Math" w:hAnsi="Cambria Math" w:cs="Times New Roman"/>
-                  <w:sz w:val="28"/>
-                  <w:szCs w:val="28"/>
-                </w:rPr>
-                <m:t>=</m:t>
-              </m:r>
-              <m:r>
-                <w:rPr>
-                  <w:rFonts w:ascii="Cambria Math" w:hAnsi="Cambria Math" w:cs="Times New Roman"/>
-                  <w:sz w:val="28"/>
-                  <w:szCs w:val="28"/>
-                </w:rPr>
-                <m:t>1</m:t>
+                <m:t>d=1</m:t>
               </m:r>
             </m:sub>
             <m:sup>
@@ -9536,15 +9508,7 @@
                       <w:sz w:val="28"/>
                       <w:szCs w:val="28"/>
                     </w:rPr>
-                    <m:t>s</m:t>
-                  </m:r>
-                  <m:r>
-                    <w:rPr>
-                      <w:rFonts w:ascii="Cambria Math" w:hAnsi="Cambria Math" w:cs="Times New Roman"/>
-                      <w:sz w:val="28"/>
-                      <w:szCs w:val="28"/>
-                    </w:rPr>
-                    <m:t>v</m:t>
+                    <m:t>sv</m:t>
                   </m:r>
                   <m:sSub>
                     <m:sSubPr>
@@ -9574,55 +9538,7 @@
                           <w:sz w:val="28"/>
                           <w:szCs w:val="28"/>
                         </w:rPr>
-                        <m:t>d</m:t>
-                      </m:r>
-                      <m:r>
-                        <w:rPr>
-                          <w:rFonts w:ascii="Cambria Math" w:hAnsi="Cambria Math" w:cs="Times New Roman"/>
-                          <w:sz w:val="28"/>
-                          <w:szCs w:val="28"/>
-                        </w:rPr>
-                        <m:t>,</m:t>
-                      </m:r>
-                      <m:r>
-                        <w:rPr>
-                          <w:rFonts w:ascii="Cambria Math" w:hAnsi="Cambria Math" w:cs="Times New Roman"/>
-                          <w:sz w:val="28"/>
-                          <w:szCs w:val="28"/>
-                        </w:rPr>
-                        <m:t>i</m:t>
-                      </m:r>
-                      <m:r>
-                        <w:rPr>
-                          <w:rFonts w:ascii="Cambria Math" w:hAnsi="Cambria Math" w:cs="Times New Roman"/>
-                          <w:sz w:val="28"/>
-                          <w:szCs w:val="28"/>
-                        </w:rPr>
-                        <m:t>,</m:t>
-                      </m:r>
-                      <m:r>
-                        <w:rPr>
-                          <w:rFonts w:ascii="Cambria Math" w:hAnsi="Cambria Math" w:cs="Times New Roman"/>
-                          <w:sz w:val="28"/>
-                          <w:szCs w:val="28"/>
-                        </w:rPr>
-                        <m:t>j</m:t>
-                      </m:r>
-                      <m:r>
-                        <w:rPr>
-                          <w:rFonts w:ascii="Cambria Math" w:hAnsi="Cambria Math" w:cs="Times New Roman"/>
-                          <w:sz w:val="28"/>
-                          <w:szCs w:val="28"/>
-                        </w:rPr>
-                        <m:t>,</m:t>
-                      </m:r>
-                      <m:r>
-                        <w:rPr>
-                          <w:rFonts w:ascii="Cambria Math" w:hAnsi="Cambria Math" w:cs="Times New Roman"/>
-                          <w:sz w:val="28"/>
-                          <w:szCs w:val="28"/>
-                        </w:rPr>
-                        <m:t>k​</m:t>
+                        <m:t>d,i,j,k​</m:t>
                       </m:r>
                     </m:sub>
                   </m:sSub>
@@ -9800,38 +9716,6 @@
           <w:szCs w:val="28"/>
         </w:rPr>
         <w:t>формуле</w:t>
-      </w:r>
-      <w:r>
-        <w:rPr>
-          <w:rFonts w:ascii="Times New Roman" w:hAnsi="Times New Roman" w:cs="Times New Roman"/>
-          <w:sz w:val="28"/>
-          <w:szCs w:val="28"/>
-        </w:rPr>
-        <w:t xml:space="preserve"> </w:t>
-      </w:r>
-      <w:r>
-        <w:rPr>
-          <w:rFonts w:ascii="Times New Roman" w:hAnsi="Times New Roman" w:cs="Times New Roman"/>
-          <w:sz w:val="28"/>
-          <w:szCs w:val="28"/>
-        </w:rPr>
-        <w:t>[</w:t>
-      </w:r>
-      <w:r>
-        <w:rPr>
-          <w:rFonts w:ascii="Times New Roman" w:hAnsi="Times New Roman" w:cs="Times New Roman"/>
-          <w:sz w:val="28"/>
-          <w:szCs w:val="28"/>
-        </w:rPr>
-        <w:t>9</w:t>
-      </w:r>
-      <w:r>
-        <w:rPr>
-          <w:rFonts w:ascii="Times New Roman" w:hAnsi="Times New Roman" w:cs="Times New Roman"/>
-          <w:sz w:val="28"/>
-          <w:szCs w:val="28"/>
-        </w:rPr>
-        <w:t>]</w:t>
       </w:r>
       <w:r>
         <w:rPr>
@@ -9953,23 +9837,7 @@
                       <w:sz w:val="28"/>
                       <w:szCs w:val="28"/>
                     </w:rPr>
-                    <m:t>i</m:t>
-                  </m:r>
-                  <m:r>
-                    <w:rPr>
-                      <w:rFonts w:ascii="Cambria Math" w:eastAsiaTheme="minorEastAsia" w:hAnsi="Cambria Math" w:cs="Times New Roman"/>
-                      <w:sz w:val="28"/>
-                      <w:szCs w:val="28"/>
-                    </w:rPr>
-                    <m:t>.</m:t>
-                  </m:r>
-                  <m:r>
-                    <w:rPr>
-                      <w:rFonts w:ascii="Cambria Math" w:eastAsiaTheme="minorEastAsia" w:hAnsi="Cambria Math" w:cs="Times New Roman"/>
-                      <w:sz w:val="28"/>
-                      <w:szCs w:val="28"/>
-                    </w:rPr>
-                    <m:t>k</m:t>
+                    <m:t>i.k</m:t>
                   </m:r>
                 </m:sub>
               </m:sSub>
@@ -9995,15 +9863,7 @@
                       <w:sz w:val="28"/>
                       <w:szCs w:val="28"/>
                     </w:rPr>
-                    <m:t>k</m:t>
-                  </m:r>
-                  <m:r>
-                    <w:rPr>
-                      <w:rFonts w:ascii="Cambria Math" w:eastAsiaTheme="minorEastAsia" w:hAnsi="Cambria Math" w:cs="Times New Roman"/>
-                      <w:sz w:val="28"/>
-                      <w:szCs w:val="28"/>
-                    </w:rPr>
-                    <m:t xml:space="preserve"> = 1</m:t>
+                    <m:t>k = 1</m:t>
                   </m:r>
                 </m:sub>
                 <m:sup>
@@ -10045,23 +9905,7 @@
                           <w:sz w:val="28"/>
                           <w:szCs w:val="28"/>
                         </w:rPr>
-                        <m:t>i</m:t>
-                      </m:r>
-                      <m:r>
-                        <w:rPr>
-                          <w:rFonts w:ascii="Cambria Math" w:eastAsiaTheme="minorEastAsia" w:hAnsi="Cambria Math" w:cs="Times New Roman"/>
-                          <w:sz w:val="28"/>
-                          <w:szCs w:val="28"/>
-                        </w:rPr>
-                        <m:t>.</m:t>
-                      </m:r>
-                      <m:r>
-                        <w:rPr>
-                          <w:rFonts w:ascii="Cambria Math" w:eastAsiaTheme="minorEastAsia" w:hAnsi="Cambria Math" w:cs="Times New Roman"/>
-                          <w:sz w:val="28"/>
-                          <w:szCs w:val="28"/>
-                        </w:rPr>
-                        <m:t>k</m:t>
+                        <m:t>i.k</m:t>
                       </m:r>
                     </m:sub>
                   </m:sSub>
@@ -10200,15 +10044,7 @@
           <w:sz w:val="28"/>
           <w:szCs w:val="28"/>
         </w:rPr>
-        <w:t xml:space="preserve"> </w:t>
-      </w:r>
-      <w:r>
-        <w:rPr>
-          <w:rFonts w:ascii="Times New Roman" w:eastAsiaTheme="minorEastAsia" w:hAnsi="Times New Roman" w:cs="Times New Roman"/>
-          <w:sz w:val="28"/>
-          <w:szCs w:val="28"/>
-        </w:rPr>
-        <w:t xml:space="preserve">рассчитывается по </w:t>
+        <w:t xml:space="preserve"> рассчитывается по </w:t>
       </w:r>
       <w:r>
         <w:rPr>
@@ -10217,38 +10053,6 @@
           <w:szCs w:val="28"/>
         </w:rPr>
         <w:t>формуле</w:t>
-      </w:r>
-      <w:r>
-        <w:rPr>
-          <w:rFonts w:ascii="Times New Roman" w:hAnsi="Times New Roman" w:cs="Times New Roman"/>
-          <w:sz w:val="28"/>
-          <w:szCs w:val="28"/>
-        </w:rPr>
-        <w:t xml:space="preserve"> </w:t>
-      </w:r>
-      <w:r>
-        <w:rPr>
-          <w:rFonts w:ascii="Times New Roman" w:hAnsi="Times New Roman" w:cs="Times New Roman"/>
-          <w:sz w:val="28"/>
-          <w:szCs w:val="28"/>
-        </w:rPr>
-        <w:t>[</w:t>
-      </w:r>
-      <w:r>
-        <w:rPr>
-          <w:rFonts w:ascii="Times New Roman" w:hAnsi="Times New Roman" w:cs="Times New Roman"/>
-          <w:sz w:val="28"/>
-          <w:szCs w:val="28"/>
-        </w:rPr>
-        <w:t>9</w:t>
-      </w:r>
-      <w:r>
-        <w:rPr>
-          <w:rFonts w:ascii="Times New Roman" w:hAnsi="Times New Roman" w:cs="Times New Roman"/>
-          <w:sz w:val="28"/>
-          <w:szCs w:val="28"/>
-        </w:rPr>
-        <w:t>]</w:t>
       </w:r>
       <w:r>
         <w:rPr>
@@ -10595,15 +10399,7 @@
           <w:sz w:val="28"/>
           <w:szCs w:val="28"/>
         </w:rPr>
-        <w:t xml:space="preserve"> в то время как с</w:t>
-      </w:r>
-      <w:r>
-        <w:rPr>
-          <w:rFonts w:ascii="Times New Roman" w:eastAsiaTheme="minorEastAsia" w:hAnsi="Times New Roman" w:cs="Times New Roman"/>
-          <w:sz w:val="28"/>
-          <w:szCs w:val="28"/>
-        </w:rPr>
-        <w:t xml:space="preserve">редняя доля вклада </w:t>
+        <w:t xml:space="preserve"> в то время как средняя доля вклада </w:t>
       </w:r>
       <m:oMath>
         <m:sSub>
@@ -10680,7 +10476,47 @@
           <w:sz w:val="28"/>
           <w:szCs w:val="28"/>
         </w:rPr>
-        <w:t xml:space="preserve"> отражает важность каждого отведения.</w:t>
+        <w:t xml:space="preserve"> отражает важность каждого отведения</w:t>
+      </w:r>
+      <w:r>
+        <w:rPr>
+          <w:rFonts w:ascii="Times New Roman" w:eastAsiaTheme="minorEastAsia" w:hAnsi="Times New Roman" w:cs="Times New Roman"/>
+          <w:sz w:val="28"/>
+          <w:szCs w:val="28"/>
+        </w:rPr>
+        <w:t xml:space="preserve"> </w:t>
+      </w:r>
+      <w:r>
+        <w:rPr>
+          <w:rFonts w:ascii="Times New Roman" w:hAnsi="Times New Roman" w:cs="Times New Roman"/>
+          <w:sz w:val="28"/>
+          <w:szCs w:val="28"/>
+        </w:rPr>
+        <w:t>[</w:t>
+      </w:r>
+      <w:r>
+        <w:rPr>
+          <w:rFonts w:ascii="Times New Roman" w:hAnsi="Times New Roman" w:cs="Times New Roman"/>
+          <w:sz w:val="28"/>
+          <w:szCs w:val="28"/>
+        </w:rPr>
+        <w:t>8</w:t>
+      </w:r>
+      <w:r>
+        <w:rPr>
+          <w:rFonts w:ascii="Times New Roman" w:hAnsi="Times New Roman" w:cs="Times New Roman"/>
+          <w:sz w:val="28"/>
+          <w:szCs w:val="28"/>
+        </w:rPr>
+        <w:t>]</w:t>
+      </w:r>
+      <w:r>
+        <w:rPr>
+          <w:rFonts w:ascii="Times New Roman" w:eastAsiaTheme="minorEastAsia" w:hAnsi="Times New Roman" w:cs="Times New Roman"/>
+          <w:sz w:val="28"/>
+          <w:szCs w:val="28"/>
+        </w:rPr>
+        <w:t>.</w:t>
       </w:r>
     </w:p>
     <w:p>
@@ -11092,7 +10928,71 @@
           <w:sz w:val="28"/>
           <w:szCs w:val="28"/>
         </w:rPr>
-        <w:t>На вход модель получает одноканальный</w:t>
+        <w:t>На</w:t>
+      </w:r>
+      <w:r>
+        <w:rPr>
+          <w:rFonts w:ascii="Times New Roman" w:hAnsi="Times New Roman" w:cs="Times New Roman"/>
+          <w:sz w:val="28"/>
+          <w:szCs w:val="28"/>
+        </w:rPr>
+        <w:t xml:space="preserve"> </w:t>
+      </w:r>
+      <w:r>
+        <w:rPr>
+          <w:rFonts w:ascii="Times New Roman" w:hAnsi="Times New Roman" w:cs="Times New Roman"/>
+          <w:sz w:val="28"/>
+          <w:szCs w:val="28"/>
+        </w:rPr>
+        <w:t>вход</w:t>
+      </w:r>
+      <w:r>
+        <w:rPr>
+          <w:rFonts w:ascii="Times New Roman" w:hAnsi="Times New Roman" w:cs="Times New Roman"/>
+          <w:sz w:val="28"/>
+          <w:szCs w:val="28"/>
+        </w:rPr>
+        <w:t xml:space="preserve"> </w:t>
+      </w:r>
+      <w:r>
+        <w:rPr>
+          <w:rFonts w:ascii="Times New Roman" w:hAnsi="Times New Roman" w:cs="Times New Roman"/>
+          <w:sz w:val="28"/>
+          <w:szCs w:val="28"/>
+        </w:rPr>
+        <w:t>модель</w:t>
+      </w:r>
+      <w:r>
+        <w:rPr>
+          <w:rFonts w:ascii="Times New Roman" w:hAnsi="Times New Roman" w:cs="Times New Roman"/>
+          <w:sz w:val="28"/>
+          <w:szCs w:val="28"/>
+        </w:rPr>
+        <w:t xml:space="preserve"> </w:t>
+      </w:r>
+      <w:r>
+        <w:rPr>
+          <w:rFonts w:ascii="Times New Roman" w:hAnsi="Times New Roman" w:cs="Times New Roman"/>
+          <w:sz w:val="28"/>
+          <w:szCs w:val="28"/>
+        </w:rPr>
+        <w:t>получает</w:t>
+      </w:r>
+      <w:r>
+        <w:rPr>
+          <w:rFonts w:ascii="Times New Roman" w:hAnsi="Times New Roman" w:cs="Times New Roman"/>
+          <w:sz w:val="28"/>
+          <w:szCs w:val="28"/>
+        </w:rPr>
+        <w:t xml:space="preserve"> </w:t>
+      </w:r>
+      <w:r>
+        <w:rPr>
+          <w:rFonts w:ascii="Times New Roman" w:hAnsi="Times New Roman" w:cs="Times New Roman"/>
+          <w:sz w:val="28"/>
+          <w:szCs w:val="28"/>
+        </w:rPr>
+        <w:t>одноканальный</w:t>
       </w:r>
       <w:r>
         <w:rPr>
@@ -11193,15 +11093,219 @@
           <w:sz w:val="28"/>
           <w:szCs w:val="28"/>
         </w:rPr>
-        <w:t xml:space="preserve">, который модель </w:t>
-      </w:r>
-      <w:r>
-        <w:rPr>
-          <w:rFonts w:ascii="Times New Roman" w:hAnsi="Times New Roman" w:cs="Times New Roman"/>
-          <w:sz w:val="28"/>
-          <w:szCs w:val="28"/>
-        </w:rPr>
-        <w:t xml:space="preserve">преобразует в многоканальный сигнал с </w:t>
+        <w:t xml:space="preserve">, </w:t>
+      </w:r>
+      <w:r>
+        <w:rPr>
+          <w:rFonts w:ascii="Times New Roman" w:eastAsiaTheme="minorEastAsia" w:hAnsi="Times New Roman" w:cs="Times New Roman"/>
+          <w:sz w:val="28"/>
+          <w:szCs w:val="28"/>
+        </w:rPr>
+        <w:t>который</w:t>
+      </w:r>
+      <w:r>
+        <w:rPr>
+          <w:rFonts w:ascii="Times New Roman" w:eastAsiaTheme="minorEastAsia" w:hAnsi="Times New Roman" w:cs="Times New Roman"/>
+          <w:sz w:val="28"/>
+          <w:szCs w:val="28"/>
+        </w:rPr>
+        <w:t xml:space="preserve"> </w:t>
+      </w:r>
+      <w:r>
+        <w:rPr>
+          <w:rFonts w:ascii="Times New Roman" w:eastAsiaTheme="minorEastAsia" w:hAnsi="Times New Roman" w:cs="Times New Roman"/>
+          <w:sz w:val="28"/>
+          <w:szCs w:val="28"/>
+        </w:rPr>
+        <w:t>модель</w:t>
+      </w:r>
+      <w:r>
+        <w:rPr>
+          <w:rFonts w:ascii="Times New Roman" w:eastAsiaTheme="minorEastAsia" w:hAnsi="Times New Roman" w:cs="Times New Roman"/>
+          <w:sz w:val="28"/>
+          <w:szCs w:val="28"/>
+        </w:rPr>
+        <w:t xml:space="preserve"> </w:t>
+      </w:r>
+      <w:r>
+        <w:rPr>
+          <w:rFonts w:ascii="Times New Roman" w:hAnsi="Times New Roman" w:cs="Times New Roman"/>
+          <w:sz w:val="28"/>
+          <w:szCs w:val="28"/>
+        </w:rPr>
+        <w:t>с</w:t>
+      </w:r>
+      <w:r>
+        <w:rPr>
+          <w:rFonts w:ascii="Times New Roman" w:hAnsi="Times New Roman" w:cs="Times New Roman"/>
+          <w:sz w:val="28"/>
+          <w:szCs w:val="28"/>
+        </w:rPr>
+        <w:t xml:space="preserve"> </w:t>
+      </w:r>
+      <w:r>
+        <w:rPr>
+          <w:rFonts w:ascii="Times New Roman" w:hAnsi="Times New Roman" w:cs="Times New Roman"/>
+          <w:sz w:val="28"/>
+          <w:szCs w:val="28"/>
+        </w:rPr>
+        <w:t>помощью</w:t>
+      </w:r>
+      <w:r>
+        <w:rPr>
+          <w:rFonts w:ascii="Times New Roman" w:hAnsi="Times New Roman" w:cs="Times New Roman"/>
+          <w:sz w:val="28"/>
+          <w:szCs w:val="28"/>
+        </w:rPr>
+        <w:t xml:space="preserve"> </w:t>
+      </w:r>
+      <w:r>
+        <w:rPr>
+          <w:rFonts w:ascii="Times New Roman" w:hAnsi="Times New Roman" w:cs="Times New Roman"/>
+          <w:sz w:val="28"/>
+          <w:szCs w:val="28"/>
+        </w:rPr>
+        <w:t>метода</w:t>
+      </w:r>
+      <w:r>
+        <w:rPr>
+          <w:rFonts w:ascii="Times New Roman" w:hAnsi="Times New Roman" w:cs="Times New Roman"/>
+          <w:sz w:val="28"/>
+          <w:szCs w:val="28"/>
+        </w:rPr>
+        <w:t xml:space="preserve"> </w:t>
+      </w:r>
+      <w:proofErr w:type="spellStart"/>
+      <w:r>
+        <w:rPr>
+          <w:rFonts w:ascii="Times New Roman" w:hAnsi="Times New Roman" w:cs="Times New Roman"/>
+          <w:sz w:val="28"/>
+          <w:szCs w:val="28"/>
+        </w:rPr>
+        <w:t>Finite</w:t>
+      </w:r>
+      <w:proofErr w:type="spellEnd"/>
+      <w:r>
+        <w:rPr>
+          <w:rFonts w:ascii="Times New Roman" w:hAnsi="Times New Roman" w:cs="Times New Roman"/>
+          <w:sz w:val="28"/>
+          <w:szCs w:val="28"/>
+        </w:rPr>
+        <w:t xml:space="preserve"> </w:t>
+      </w:r>
+      <w:proofErr w:type="spellStart"/>
+      <w:r>
+        <w:rPr>
+          <w:rFonts w:ascii="Times New Roman" w:hAnsi="Times New Roman" w:cs="Times New Roman"/>
+          <w:sz w:val="28"/>
+          <w:szCs w:val="28"/>
+        </w:rPr>
+        <w:t>Impulse</w:t>
+      </w:r>
+      <w:proofErr w:type="spellEnd"/>
+      <w:r>
+        <w:rPr>
+          <w:rFonts w:ascii="Times New Roman" w:hAnsi="Times New Roman" w:cs="Times New Roman"/>
+          <w:sz w:val="28"/>
+          <w:szCs w:val="28"/>
+        </w:rPr>
+        <w:t xml:space="preserve"> Response (FIR)</w:t>
+      </w:r>
+      <w:r>
+        <w:rPr>
+          <w:rFonts w:ascii="Times New Roman" w:hAnsi="Times New Roman" w:cs="Times New Roman"/>
+          <w:sz w:val="28"/>
+          <w:szCs w:val="28"/>
+        </w:rPr>
+        <w:t xml:space="preserve"> фильтра</w:t>
+      </w:r>
+      <w:r>
+        <w:rPr>
+          <w:rFonts w:ascii="Times New Roman" w:hAnsi="Times New Roman" w:cs="Times New Roman"/>
+          <w:sz w:val="28"/>
+          <w:szCs w:val="28"/>
+        </w:rPr>
+        <w:t xml:space="preserve"> </w:t>
+      </w:r>
+      <w:r>
+        <w:rPr>
+          <w:rFonts w:ascii="Times New Roman" w:hAnsi="Times New Roman" w:cs="Times New Roman"/>
+          <w:sz w:val="28"/>
+          <w:szCs w:val="28"/>
+        </w:rPr>
+        <w:t>преобразует</w:t>
+      </w:r>
+      <w:r>
+        <w:rPr>
+          <w:rFonts w:ascii="Times New Roman" w:hAnsi="Times New Roman" w:cs="Times New Roman"/>
+          <w:sz w:val="28"/>
+          <w:szCs w:val="28"/>
+        </w:rPr>
+        <w:t xml:space="preserve"> </w:t>
+      </w:r>
+      <w:r>
+        <w:rPr>
+          <w:rFonts w:ascii="Times New Roman" w:hAnsi="Times New Roman" w:cs="Times New Roman"/>
+          <w:sz w:val="28"/>
+          <w:szCs w:val="28"/>
+        </w:rPr>
+        <w:t>в</w:t>
+      </w:r>
+      <w:r>
+        <w:rPr>
+          <w:rFonts w:ascii="Times New Roman" w:hAnsi="Times New Roman" w:cs="Times New Roman"/>
+          <w:sz w:val="28"/>
+          <w:szCs w:val="28"/>
+        </w:rPr>
+        <w:t xml:space="preserve"> </w:t>
+      </w:r>
+      <w:r>
+        <w:rPr>
+          <w:rFonts w:ascii="Times New Roman" w:hAnsi="Times New Roman" w:cs="Times New Roman"/>
+          <w:sz w:val="28"/>
+          <w:szCs w:val="28"/>
+        </w:rPr>
+        <w:t>многоканальный</w:t>
+      </w:r>
+      <w:r>
+        <w:rPr>
+          <w:rFonts w:ascii="Times New Roman" w:hAnsi="Times New Roman" w:cs="Times New Roman"/>
+          <w:sz w:val="28"/>
+          <w:szCs w:val="28"/>
+        </w:rPr>
+        <w:t xml:space="preserve"> </w:t>
+      </w:r>
+      <w:r>
+        <w:rPr>
+          <w:rFonts w:ascii="Times New Roman" w:hAnsi="Times New Roman" w:cs="Times New Roman"/>
+          <w:sz w:val="28"/>
+          <w:szCs w:val="28"/>
+        </w:rPr>
+        <w:t>сигнал</w:t>
+      </w:r>
+      <w:r>
+        <w:rPr>
+          <w:rFonts w:ascii="Times New Roman" w:hAnsi="Times New Roman" w:cs="Times New Roman"/>
+          <w:sz w:val="28"/>
+          <w:szCs w:val="28"/>
+        </w:rPr>
+        <w:t xml:space="preserve"> </w:t>
+      </w:r>
+      <w:r>
+        <w:rPr>
+          <w:rFonts w:ascii="Times New Roman" w:hAnsi="Times New Roman" w:cs="Times New Roman"/>
+          <w:sz w:val="28"/>
+          <w:szCs w:val="28"/>
+        </w:rPr>
+        <w:t>с</w:t>
+      </w:r>
+      <w:r>
+        <w:rPr>
+          <w:rFonts w:ascii="Times New Roman" w:hAnsi="Times New Roman" w:cs="Times New Roman"/>
+          <w:sz w:val="28"/>
+          <w:szCs w:val="28"/>
+        </w:rPr>
+        <w:t xml:space="preserve"> </w:t>
       </w:r>
       <w:r>
         <w:rPr>
@@ -11228,15 +11332,95 @@
           <w:sz w:val="28"/>
           <w:szCs w:val="28"/>
         </w:rPr>
-        <w:t>каналами по разным частотным диапазонам</w:t>
-      </w:r>
-      <w:r>
-        <w:rPr>
-          <w:rFonts w:ascii="Times New Roman" w:hAnsi="Times New Roman" w:cs="Times New Roman"/>
-          <w:sz w:val="28"/>
-          <w:szCs w:val="28"/>
-        </w:rPr>
-        <w:t xml:space="preserve">, где </w:t>
+        <w:t>каналами</w:t>
+      </w:r>
+      <w:r>
+        <w:rPr>
+          <w:rFonts w:ascii="Times New Roman" w:hAnsi="Times New Roman" w:cs="Times New Roman"/>
+          <w:sz w:val="28"/>
+          <w:szCs w:val="28"/>
+        </w:rPr>
+        <w:t xml:space="preserve"> </w:t>
+      </w:r>
+      <w:r>
+        <w:rPr>
+          <w:rFonts w:ascii="Times New Roman" w:hAnsi="Times New Roman" w:cs="Times New Roman"/>
+          <w:sz w:val="28"/>
+          <w:szCs w:val="28"/>
+        </w:rPr>
+        <w:t>по</w:t>
+      </w:r>
+      <w:r>
+        <w:rPr>
+          <w:rFonts w:ascii="Times New Roman" w:hAnsi="Times New Roman" w:cs="Times New Roman"/>
+          <w:sz w:val="28"/>
+          <w:szCs w:val="28"/>
+        </w:rPr>
+        <w:t xml:space="preserve"> </w:t>
+      </w:r>
+      <w:r>
+        <w:rPr>
+          <w:rFonts w:ascii="Times New Roman" w:hAnsi="Times New Roman" w:cs="Times New Roman"/>
+          <w:sz w:val="28"/>
+          <w:szCs w:val="28"/>
+        </w:rPr>
+        <w:t>разным</w:t>
+      </w:r>
+      <w:r>
+        <w:rPr>
+          <w:rFonts w:ascii="Times New Roman" w:hAnsi="Times New Roman" w:cs="Times New Roman"/>
+          <w:sz w:val="28"/>
+          <w:szCs w:val="28"/>
+        </w:rPr>
+        <w:t xml:space="preserve"> </w:t>
+      </w:r>
+      <w:r>
+        <w:rPr>
+          <w:rFonts w:ascii="Times New Roman" w:hAnsi="Times New Roman" w:cs="Times New Roman"/>
+          <w:sz w:val="28"/>
+          <w:szCs w:val="28"/>
+        </w:rPr>
+        <w:t>частотным</w:t>
+      </w:r>
+      <w:r>
+        <w:rPr>
+          <w:rFonts w:ascii="Times New Roman" w:hAnsi="Times New Roman" w:cs="Times New Roman"/>
+          <w:sz w:val="28"/>
+          <w:szCs w:val="28"/>
+        </w:rPr>
+        <w:t xml:space="preserve"> </w:t>
+      </w:r>
+      <w:r>
+        <w:rPr>
+          <w:rFonts w:ascii="Times New Roman" w:hAnsi="Times New Roman" w:cs="Times New Roman"/>
+          <w:sz w:val="28"/>
+          <w:szCs w:val="28"/>
+        </w:rPr>
+        <w:t>диапазонам</w:t>
+      </w:r>
+      <w:r>
+        <w:rPr>
+          <w:rFonts w:ascii="Times New Roman" w:hAnsi="Times New Roman" w:cs="Times New Roman"/>
+          <w:sz w:val="28"/>
+          <w:szCs w:val="28"/>
+        </w:rPr>
+        <w:t xml:space="preserve">, </w:t>
+      </w:r>
+      <w:r>
+        <w:rPr>
+          <w:rFonts w:ascii="Times New Roman" w:hAnsi="Times New Roman" w:cs="Times New Roman"/>
+          <w:sz w:val="28"/>
+          <w:szCs w:val="28"/>
+        </w:rPr>
+        <w:t>где</w:t>
+      </w:r>
+      <w:r>
+        <w:rPr>
+          <w:rFonts w:ascii="Times New Roman" w:hAnsi="Times New Roman" w:cs="Times New Roman"/>
+          <w:sz w:val="28"/>
+          <w:szCs w:val="28"/>
+        </w:rPr>
+        <w:t xml:space="preserve"> </w:t>
       </w:r>
       <m:oMath>
         <m:sSup>
@@ -11267,7 +11451,23 @@
                 <w:sz w:val="28"/>
                 <w:szCs w:val="28"/>
               </w:rPr>
-              <m:t>(i)</m:t>
+              <m:t>(</m:t>
+            </m:r>
+            <m:r>
+              <w:rPr>
+                <w:rFonts w:ascii="Cambria Math" w:hAnsi="Cambria Math" w:cs="Times New Roman"/>
+                <w:sz w:val="28"/>
+                <w:szCs w:val="28"/>
+              </w:rPr>
+              <m:t>i</m:t>
+            </m:r>
+            <m:r>
+              <w:rPr>
+                <w:rFonts w:ascii="Cambria Math" w:hAnsi="Cambria Math" w:cs="Times New Roman"/>
+                <w:sz w:val="28"/>
+                <w:szCs w:val="28"/>
+              </w:rPr>
+              <m:t>)</m:t>
             </m:r>
           </m:sup>
         </m:sSup>
@@ -11329,16 +11529,49 @@
           <w:sz w:val="28"/>
           <w:szCs w:val="28"/>
         </w:rPr>
-        <w:t xml:space="preserve">означает </w:t>
-      </w:r>
-      <w:r>
-        <w:rPr>
-          <w:rFonts w:ascii="Times New Roman" w:eastAsiaTheme="minorEastAsia" w:hAnsi="Times New Roman" w:cs="Times New Roman"/>
-          <w:sz w:val="28"/>
-          <w:szCs w:val="28"/>
-        </w:rPr>
-        <w:t xml:space="preserve">сигнал в </w:t>
-      </w:r>
+        <w:t>означает</w:t>
+      </w:r>
+      <w:r>
+        <w:rPr>
+          <w:rFonts w:ascii="Times New Roman" w:eastAsiaTheme="minorEastAsia" w:hAnsi="Times New Roman" w:cs="Times New Roman"/>
+          <w:sz w:val="28"/>
+          <w:szCs w:val="28"/>
+        </w:rPr>
+        <w:t xml:space="preserve"> </w:t>
+      </w:r>
+      <w:r>
+        <w:rPr>
+          <w:rFonts w:ascii="Times New Roman" w:eastAsiaTheme="minorEastAsia" w:hAnsi="Times New Roman" w:cs="Times New Roman"/>
+          <w:sz w:val="28"/>
+          <w:szCs w:val="28"/>
+        </w:rPr>
+        <w:t>сигнал</w:t>
+      </w:r>
+      <w:r>
+        <w:rPr>
+          <w:rFonts w:ascii="Times New Roman" w:eastAsiaTheme="minorEastAsia" w:hAnsi="Times New Roman" w:cs="Times New Roman"/>
+          <w:sz w:val="28"/>
+          <w:szCs w:val="28"/>
+        </w:rPr>
+        <w:t xml:space="preserve"> </w:t>
+      </w:r>
+      <w:r>
+        <w:rPr>
+          <w:rFonts w:ascii="Times New Roman" w:eastAsiaTheme="minorEastAsia" w:hAnsi="Times New Roman" w:cs="Times New Roman"/>
+          <w:sz w:val="28"/>
+          <w:szCs w:val="28"/>
+        </w:rPr>
+        <w:t>в</w:t>
+      </w:r>
+      <w:r>
+        <w:rPr>
+          <w:rFonts w:ascii="Times New Roman" w:eastAsiaTheme="minorEastAsia" w:hAnsi="Times New Roman" w:cs="Times New Roman"/>
+          <w:sz w:val="28"/>
+          <w:szCs w:val="28"/>
+        </w:rPr>
+        <w:t xml:space="preserve"> </w:t>
+      </w:r>
+      <w:proofErr w:type="spellStart"/>
       <w:r>
         <w:rPr>
           <w:rFonts w:ascii="Cambria Math" w:eastAsiaTheme="minorEastAsia" w:hAnsi="Cambria Math" w:cs="Times New Roman"/>
@@ -11346,24 +11579,74 @@
           <w:iCs/>
           <w:sz w:val="28"/>
           <w:szCs w:val="28"/>
+          <w:lang w:val="en-US"/>
         </w:rPr>
         <w:t>i</w:t>
       </w:r>
-      <w:r>
-        <w:rPr>
-          <w:rFonts w:ascii="Times New Roman" w:eastAsiaTheme="minorEastAsia" w:hAnsi="Times New Roman" w:cs="Times New Roman"/>
-          <w:sz w:val="28"/>
-          <w:szCs w:val="28"/>
-        </w:rPr>
-        <w:t>-м частотном диапазоне</w:t>
-      </w:r>
-      <w:r>
-        <w:rPr>
-          <w:rFonts w:ascii="Times New Roman" w:eastAsiaTheme="minorEastAsia" w:hAnsi="Times New Roman" w:cs="Times New Roman"/>
-          <w:sz w:val="28"/>
-          <w:szCs w:val="28"/>
-        </w:rPr>
-        <w:t xml:space="preserve">. Затем каждый </w:t>
+      <w:proofErr w:type="spellEnd"/>
+      <w:r>
+        <w:rPr>
+          <w:rFonts w:ascii="Times New Roman" w:eastAsiaTheme="minorEastAsia" w:hAnsi="Times New Roman" w:cs="Times New Roman"/>
+          <w:sz w:val="28"/>
+          <w:szCs w:val="28"/>
+        </w:rPr>
+        <w:t>-</w:t>
+      </w:r>
+      <w:r>
+        <w:rPr>
+          <w:rFonts w:ascii="Times New Roman" w:eastAsiaTheme="minorEastAsia" w:hAnsi="Times New Roman" w:cs="Times New Roman"/>
+          <w:sz w:val="28"/>
+          <w:szCs w:val="28"/>
+        </w:rPr>
+        <w:t>м</w:t>
+      </w:r>
+      <w:r>
+        <w:rPr>
+          <w:rFonts w:ascii="Times New Roman" w:eastAsiaTheme="minorEastAsia" w:hAnsi="Times New Roman" w:cs="Times New Roman"/>
+          <w:sz w:val="28"/>
+          <w:szCs w:val="28"/>
+        </w:rPr>
+        <w:t xml:space="preserve"> </w:t>
+      </w:r>
+      <w:r>
+        <w:rPr>
+          <w:rFonts w:ascii="Times New Roman" w:eastAsiaTheme="minorEastAsia" w:hAnsi="Times New Roman" w:cs="Times New Roman"/>
+          <w:sz w:val="28"/>
+          <w:szCs w:val="28"/>
+        </w:rPr>
+        <w:t>частотном</w:t>
+      </w:r>
+      <w:r>
+        <w:rPr>
+          <w:rFonts w:ascii="Times New Roman" w:eastAsiaTheme="minorEastAsia" w:hAnsi="Times New Roman" w:cs="Times New Roman"/>
+          <w:sz w:val="28"/>
+          <w:szCs w:val="28"/>
+        </w:rPr>
+        <w:t xml:space="preserve"> </w:t>
+      </w:r>
+      <w:r>
+        <w:rPr>
+          <w:rFonts w:ascii="Times New Roman" w:eastAsiaTheme="minorEastAsia" w:hAnsi="Times New Roman" w:cs="Times New Roman"/>
+          <w:sz w:val="28"/>
+          <w:szCs w:val="28"/>
+        </w:rPr>
+        <w:t>диапазоне</w:t>
+      </w:r>
+      <w:r>
+        <w:rPr>
+          <w:rFonts w:ascii="Times New Roman" w:eastAsiaTheme="minorEastAsia" w:hAnsi="Times New Roman" w:cs="Times New Roman"/>
+          <w:sz w:val="28"/>
+          <w:szCs w:val="28"/>
+        </w:rPr>
+        <w:t xml:space="preserve">. </w:t>
+      </w:r>
+      <w:r>
+        <w:rPr>
+          <w:rFonts w:ascii="Times New Roman" w:eastAsiaTheme="minorEastAsia" w:hAnsi="Times New Roman" w:cs="Times New Roman"/>
+          <w:sz w:val="28"/>
+          <w:szCs w:val="28"/>
+        </w:rPr>
+        <w:t xml:space="preserve">Затем каждый </w:t>
       </w:r>
       <m:oMath>
         <m:sSup>
@@ -11482,6 +11765,14 @@
           <w:sz w:val="28"/>
           <w:szCs w:val="28"/>
         </w:rPr>
+        <w:t xml:space="preserve"> [4]</w:t>
+      </w:r>
+      <w:r>
+        <w:rPr>
+          <w:rFonts w:ascii="Times New Roman" w:eastAsiaTheme="minorEastAsia" w:hAnsi="Times New Roman" w:cs="Times New Roman"/>
+          <w:sz w:val="28"/>
+          <w:szCs w:val="28"/>
+        </w:rPr>
         <w:t>:</w:t>
       </w:r>
     </w:p>
@@ -11527,7 +11818,23 @@
           <w:sz w:val="28"/>
           <w:szCs w:val="28"/>
         </w:rPr>
-        <w:t xml:space="preserve">На этом уровне анализируются формы волн, где ключевым действием является обнаружение аномальных краёв и пиков. Каждый сегмент </w:t>
+        <w:t xml:space="preserve">На этом уровне анализируются формы волн, где </w:t>
+      </w:r>
+      <w:r>
+        <w:rPr>
+          <w:rFonts w:ascii="Times New Roman" w:hAnsi="Times New Roman" w:cs="Times New Roman"/>
+          <w:sz w:val="28"/>
+          <w:szCs w:val="28"/>
+        </w:rPr>
+        <w:t>главным</w:t>
+      </w:r>
+      <w:r>
+        <w:rPr>
+          <w:rFonts w:ascii="Times New Roman" w:hAnsi="Times New Roman" w:cs="Times New Roman"/>
+          <w:sz w:val="28"/>
+          <w:szCs w:val="28"/>
+        </w:rPr>
+        <w:t xml:space="preserve"> действием является обнаружение аномальных краёв и пиков. Каждый сегмент </w:t>
       </w:r>
       <m:oMath>
         <m:sSup>
@@ -12259,6 +12566,7 @@
               <w:sz w:val="28"/>
               <w:szCs w:val="28"/>
             </w:rPr>
+            <w:lastRenderedPageBreak/>
             <m:t>h(k)= BiLSTM(</m:t>
           </m:r>
           <m:sSup>
@@ -12444,7 +12752,6 @@
           <w:sz w:val="28"/>
           <w:szCs w:val="28"/>
         </w:rPr>
-        <w:lastRenderedPageBreak/>
         <w:t>Выходы прямого и обратного направлений объединяются, формируя матрицу признаков ритма:</w:t>
       </w:r>
     </w:p>
@@ -13006,7 +13313,32 @@
           <w:sz w:val="28"/>
           <w:szCs w:val="28"/>
         </w:rPr>
-        <w:t xml:space="preserve">-го скрытого состояния на уровне ритма. </w:t>
+        <w:t>-го скрытого состояния на уровне ритма</w:t>
+      </w:r>
+      <w:r>
+        <w:rPr>
+          <w:rFonts w:ascii="Times New Roman" w:eastAsiaTheme="minorEastAsia" w:hAnsi="Times New Roman" w:cs="Times New Roman"/>
+          <w:sz w:val="28"/>
+          <w:szCs w:val="28"/>
+        </w:rPr>
+        <w:t xml:space="preserve"> </w:t>
+      </w:r>
+      <w:r>
+        <w:rPr>
+          <w:rFonts w:ascii="Times New Roman" w:eastAsiaTheme="minorEastAsia" w:hAnsi="Times New Roman" w:cs="Times New Roman"/>
+          <w:iCs/>
+          <w:sz w:val="28"/>
+          <w:szCs w:val="28"/>
+        </w:rPr>
+        <w:t>[4]</w:t>
+      </w:r>
+      <w:r>
+        <w:rPr>
+          <w:rFonts w:ascii="Times New Roman" w:eastAsiaTheme="minorEastAsia" w:hAnsi="Times New Roman" w:cs="Times New Roman"/>
+          <w:sz w:val="28"/>
+          <w:szCs w:val="28"/>
+        </w:rPr>
+        <w:t xml:space="preserve">. </w:t>
       </w:r>
     </w:p>
     <w:p>
@@ -13837,6 +14169,7 @@
               <w:sz w:val="28"/>
               <w:szCs w:val="28"/>
             </w:rPr>
+            <w:lastRenderedPageBreak/>
             <m:t xml:space="preserve">d= </m:t>
           </m:r>
           <m:nary>
@@ -13995,7 +14328,6 @@
           <w:sz w:val="28"/>
           <w:szCs w:val="28"/>
         </w:rPr>
-        <w:lastRenderedPageBreak/>
         <w:t xml:space="preserve">где </w:t>
       </w:r>
       <m:oMath>
@@ -14143,7 +14475,15 @@
           <w:sz w:val="28"/>
           <w:szCs w:val="28"/>
         </w:rPr>
-        <w:t xml:space="preserve"> []</w:t>
+        <w:t xml:space="preserve"> </w:t>
+      </w:r>
+      <w:r>
+        <w:rPr>
+          <w:rFonts w:ascii="Times New Roman" w:eastAsiaTheme="minorEastAsia" w:hAnsi="Times New Roman" w:cs="Times New Roman"/>
+          <w:sz w:val="28"/>
+          <w:szCs w:val="28"/>
+        </w:rPr>
+        <w:t>[4]</w:t>
       </w:r>
       <w:r>
         <w:rPr>
@@ -14471,7 +14811,25 @@
           <w:sz w:val="28"/>
           <w:szCs w:val="28"/>
         </w:rPr>
-        <w:t xml:space="preserve"> – число классов. Обучение функции потерь осуществляется с помощью взвешенной функции потерь </w:t>
+        <w:t xml:space="preserve"> – число классов. Обучение </w:t>
+      </w:r>
+      <w:r>
+        <w:rPr>
+          <w:rFonts w:ascii="Times New Roman" w:eastAsiaTheme="minorEastAsia" w:hAnsi="Times New Roman" w:cs="Times New Roman"/>
+          <w:iCs/>
+          <w:sz w:val="28"/>
+          <w:szCs w:val="28"/>
+        </w:rPr>
+        <w:t xml:space="preserve">модели осуществляется </w:t>
+      </w:r>
+      <w:r>
+        <w:rPr>
+          <w:rFonts w:ascii="Times New Roman" w:eastAsiaTheme="minorEastAsia" w:hAnsi="Times New Roman" w:cs="Times New Roman"/>
+          <w:iCs/>
+          <w:sz w:val="28"/>
+          <w:szCs w:val="28"/>
+        </w:rPr>
+        <w:t xml:space="preserve">с помощью взвешенной функции потерь </w:t>
       </w:r>
       <w:proofErr w:type="spellStart"/>
       <w:r>
@@ -14827,7 +15185,34 @@
           <w:sz w:val="28"/>
           <w:szCs w:val="28"/>
         </w:rPr>
-        <w:t xml:space="preserve"> – вес класса. </w:t>
+        <w:t xml:space="preserve"> – вес класса</w:t>
+      </w:r>
+      <w:r>
+        <w:rPr>
+          <w:rFonts w:ascii="Times New Roman" w:eastAsiaTheme="minorEastAsia" w:hAnsi="Times New Roman" w:cs="Times New Roman"/>
+          <w:iCs/>
+          <w:sz w:val="28"/>
+          <w:szCs w:val="28"/>
+        </w:rPr>
+        <w:t xml:space="preserve"> </w:t>
+      </w:r>
+      <w:r>
+        <w:rPr>
+          <w:rFonts w:ascii="Times New Roman" w:eastAsiaTheme="minorEastAsia" w:hAnsi="Times New Roman" w:cs="Times New Roman"/>
+          <w:iCs/>
+          <w:sz w:val="28"/>
+          <w:szCs w:val="28"/>
+        </w:rPr>
+        <w:t>[4]</w:t>
+      </w:r>
+      <w:r>
+        <w:rPr>
+          <w:rFonts w:ascii="Times New Roman" w:eastAsiaTheme="minorEastAsia" w:hAnsi="Times New Roman" w:cs="Times New Roman"/>
+          <w:iCs/>
+          <w:sz w:val="28"/>
+          <w:szCs w:val="28"/>
+        </w:rPr>
+        <w:t xml:space="preserve">. </w:t>
       </w:r>
     </w:p>
     <w:p>
@@ -14848,17 +15233,16 @@
           <w:sz w:val="28"/>
           <w:szCs w:val="28"/>
         </w:rPr>
-        <w:t xml:space="preserve">Благодаря такому подходу </w:t>
-      </w:r>
-      <w:r>
-        <w:rPr>
-          <w:rFonts w:ascii="Times New Roman" w:eastAsiaTheme="minorEastAsia" w:hAnsi="Times New Roman" w:cs="Times New Roman"/>
-          <w:iCs/>
-          <w:sz w:val="28"/>
-          <w:szCs w:val="28"/>
-          <w:lang w:val="en-US"/>
-        </w:rPr>
-        <w:t>MINA</w:t>
+        <w:t xml:space="preserve">Данный подход показывает </w:t>
+      </w:r>
+      <w:r>
+        <w:rPr>
+          <w:rFonts w:ascii="Times New Roman" w:eastAsiaTheme="minorEastAsia" w:hAnsi="Times New Roman" w:cs="Times New Roman"/>
+          <w:iCs/>
+          <w:sz w:val="28"/>
+          <w:szCs w:val="28"/>
+        </w:rPr>
+        <w:t>высокую точность классификации и предлагает методы оценки интерпретируемости и устойчивости модели. Интерпретируемость достигается благодаря визуализации весов внимания на каждом уровне анализа. Устойчивость модели обеспечивается за счёт добавления вариативных искажений к исходному ЭКГ-сигналу и анализа изменений в предсказаниях и весах внимания</w:t>
       </w:r>
       <w:r>
         <w:rPr>
@@ -14872,11 +15256,19 @@
       <w:r>
         <w:rPr>
           <w:rFonts w:ascii="Times New Roman" w:eastAsiaTheme="minorEastAsia" w:hAnsi="Times New Roman" w:cs="Times New Roman"/>
-          <w:iCs/>
-          <w:sz w:val="28"/>
-          <w:szCs w:val="28"/>
-        </w:rPr>
-        <w:t>демонстрирует высокую точность классификации и предлагает методы оценки интерпретируемости и устойчивости модели. Интерпретируемость достигается благодаря визуализации весов внимания на каждом уровне анализа. Устойчивость модели обеспечивается за счёт добавления вариативных искажений к исходному ЭКГ-сигналу и анализа изменений в предсказаниях и весах внимания.</w:t>
+          <w:sz w:val="28"/>
+          <w:szCs w:val="28"/>
+        </w:rPr>
+        <w:t>[4]</w:t>
+      </w:r>
+      <w:r>
+        <w:rPr>
+          <w:rFonts w:ascii="Times New Roman" w:eastAsiaTheme="minorEastAsia" w:hAnsi="Times New Roman" w:cs="Times New Roman"/>
+          <w:iCs/>
+          <w:sz w:val="28"/>
+          <w:szCs w:val="28"/>
+        </w:rPr>
+        <w:t>.</w:t>
       </w:r>
     </w:p>
     <w:p>
@@ -14943,6 +15335,14 @@
           <w:sz w:val="28"/>
           <w:szCs w:val="28"/>
         </w:rPr>
+        <w:t xml:space="preserve"> [9]</w:t>
+      </w:r>
+      <w:r>
+        <w:rPr>
+          <w:rFonts w:ascii="Times New Roman" w:hAnsi="Times New Roman" w:cs="Times New Roman"/>
+          <w:sz w:val="28"/>
+          <w:szCs w:val="28"/>
+        </w:rPr>
         <w:t xml:space="preserve"> </w:t>
       </w:r>
       <w:r>
@@ -15009,7 +15409,7 @@
           <w:sz w:val="28"/>
           <w:szCs w:val="28"/>
         </w:rPr>
-        <w:t xml:space="preserve"> За каждым слоем Conv1D следует слой пакетной нормализации для корректировки и масштабирования входных данных, слои MaxPooling1D и </w:t>
+        <w:t xml:space="preserve"> За </w:t>
       </w:r>
       <w:r>
         <w:rPr>
@@ -15018,7 +15418,7 @@
           <w:szCs w:val="28"/>
         </w:rPr>
         <w:lastRenderedPageBreak/>
-        <w:t>слой отсева для предотвращения переобучения на этапе обучения. Есть слой сглаживания и 1 плотный слой. Обучение классификации выполняется с использованием функции потерь двоичной кросс-энтропии и оптимизатора ADAM. Более подробн</w:t>
+        <w:t>каждым слоем Conv1D следует слой пакетной нормализации для корректировки и масштабирования входных данных, слои MaxPooling1D и слой отсева для предотвращения переобучения на этапе обучения. Есть слой сглаживания и 1 плотный слой. Обучение классификации выполняется с использованием функции потерь двоичной кросс-энтропии и оптимизатора ADAM. Более подробн</w:t>
       </w:r>
       <w:r>
         <w:rPr>
@@ -15081,6 +15481,7 @@
           <w:lang w:val="en-US"/>
           <w14:ligatures w14:val="standardContextual"/>
         </w:rPr>
+        <w:lastRenderedPageBreak/>
         <w:drawing>
           <wp:inline distT="0" distB="0" distL="0" distR="0" wp14:anchorId="0180ABC9" wp14:editId="07704CAD">
             <wp:extent cx="4499238" cy="6998815"/>
@@ -15126,6 +15527,49 @@
     </w:p>
     <w:p>
       <w:pPr>
+        <w:jc w:val="both"/>
+        <w:rPr>
+          <w:rFonts w:ascii="Times New Roman" w:hAnsi="Times New Roman" w:cs="Times New Roman"/>
+          <w:sz w:val="28"/>
+          <w:szCs w:val="28"/>
+          <w:lang w:val="en-US"/>
+        </w:rPr>
+      </w:pPr>
+      <w:r>
+        <w:rPr>
+          <w:rFonts w:ascii="Times New Roman" w:hAnsi="Times New Roman" w:cs="Times New Roman"/>
+          <w:sz w:val="28"/>
+          <w:szCs w:val="28"/>
+        </w:rPr>
+        <w:t xml:space="preserve">Рисунок 6 </w:t>
+      </w:r>
+      <w:r>
+        <w:rPr>
+          <w:rFonts w:ascii="Times New Roman" w:hAnsi="Times New Roman" w:cs="Times New Roman"/>
+          <w:sz w:val="28"/>
+          <w:szCs w:val="28"/>
+        </w:rPr>
+        <w:t>Схематическое представление предлагаемой архитектуры 1DCNN</w:t>
+      </w:r>
+      <w:r>
+        <w:rPr>
+          <w:rFonts w:ascii="Times New Roman" w:hAnsi="Times New Roman" w:cs="Times New Roman"/>
+          <w:sz w:val="28"/>
+          <w:szCs w:val="28"/>
+        </w:rPr>
+        <w:t xml:space="preserve"> </w:t>
+      </w:r>
+      <w:r>
+        <w:rPr>
+          <w:rFonts w:ascii="Times New Roman" w:hAnsi="Times New Roman" w:cs="Times New Roman"/>
+          <w:sz w:val="28"/>
+          <w:szCs w:val="28"/>
+        </w:rPr>
+        <w:t xml:space="preserve">[9] </w:t>
+      </w:r>
+    </w:p>
+    <w:p>
+      <w:pPr>
         <w:spacing w:line="360" w:lineRule="auto"/>
         <w:jc w:val="both"/>
         <w:rPr>
@@ -15140,16 +15584,7 @@
           <w:sz w:val="28"/>
           <w:szCs w:val="28"/>
         </w:rPr>
-        <w:lastRenderedPageBreak/>
-        <w:t xml:space="preserve">Рисунок 6 </w:t>
-      </w:r>
-      <w:r>
-        <w:rPr>
-          <w:rFonts w:ascii="Times New Roman" w:hAnsi="Times New Roman" w:cs="Times New Roman"/>
-          <w:sz w:val="28"/>
-          <w:szCs w:val="28"/>
-        </w:rPr>
-        <w:t>Схематическое представление предлагаемой архитектуры 1DCNN</w:t>
+        <w:t>Для</w:t>
       </w:r>
       <w:r>
         <w:rPr>
@@ -15162,237 +15597,189 @@
       <w:r>
         <w:rPr>
           <w:rFonts w:ascii="Times New Roman" w:hAnsi="Times New Roman" w:cs="Times New Roman"/>
-          <w:b/>
-          <w:bCs/>
-          <w:sz w:val="28"/>
-          <w:szCs w:val="28"/>
-        </w:rPr>
-        <w:t>[1]</w:t>
+          <w:sz w:val="28"/>
+          <w:szCs w:val="28"/>
+        </w:rPr>
+        <w:t>понимания</w:t>
+      </w:r>
+      <w:r>
+        <w:rPr>
+          <w:rFonts w:ascii="Times New Roman" w:hAnsi="Times New Roman" w:cs="Times New Roman"/>
+          <w:sz w:val="28"/>
+          <w:szCs w:val="28"/>
+        </w:rPr>
+        <w:t xml:space="preserve"> </w:t>
+      </w:r>
+      <w:r>
+        <w:rPr>
+          <w:rFonts w:ascii="Times New Roman" w:hAnsi="Times New Roman" w:cs="Times New Roman"/>
+          <w:sz w:val="28"/>
+          <w:szCs w:val="28"/>
+        </w:rPr>
+        <w:t>того</w:t>
+      </w:r>
+      <w:r>
+        <w:rPr>
+          <w:rFonts w:ascii="Times New Roman" w:hAnsi="Times New Roman" w:cs="Times New Roman"/>
+          <w:sz w:val="28"/>
+          <w:szCs w:val="28"/>
+        </w:rPr>
+        <w:t xml:space="preserve">, </w:t>
+      </w:r>
+      <w:r>
+        <w:rPr>
+          <w:rFonts w:ascii="Times New Roman" w:hAnsi="Times New Roman" w:cs="Times New Roman"/>
+          <w:sz w:val="28"/>
+          <w:szCs w:val="28"/>
+        </w:rPr>
+        <w:t xml:space="preserve">на что опирается модель при предсказании результата, в данной модели глубинного обучения применяется метод </w:t>
+      </w:r>
+      <w:r>
+        <w:rPr>
+          <w:rFonts w:ascii="Times New Roman" w:hAnsi="Times New Roman" w:cs="Times New Roman"/>
+          <w:sz w:val="28"/>
+          <w:szCs w:val="28"/>
+          <w:lang w:val="en-US"/>
+        </w:rPr>
+        <w:t>Gradient</w:t>
+      </w:r>
+      <w:r>
+        <w:rPr>
+          <w:rFonts w:ascii="Times New Roman" w:hAnsi="Times New Roman" w:cs="Times New Roman"/>
+          <w:sz w:val="28"/>
+          <w:szCs w:val="28"/>
+        </w:rPr>
+        <w:t>-</w:t>
+      </w:r>
+      <w:r>
+        <w:rPr>
+          <w:rFonts w:ascii="Times New Roman" w:hAnsi="Times New Roman" w:cs="Times New Roman"/>
+          <w:sz w:val="28"/>
+          <w:szCs w:val="28"/>
+          <w:lang w:val="en-US"/>
+        </w:rPr>
+        <w:t>weighted</w:t>
+      </w:r>
+      <w:r>
+        <w:rPr>
+          <w:rFonts w:ascii="Times New Roman" w:hAnsi="Times New Roman" w:cs="Times New Roman"/>
+          <w:sz w:val="28"/>
+          <w:szCs w:val="28"/>
+        </w:rPr>
+        <w:t xml:space="preserve"> </w:t>
+      </w:r>
+      <w:r>
+        <w:rPr>
+          <w:rFonts w:ascii="Times New Roman" w:hAnsi="Times New Roman" w:cs="Times New Roman"/>
+          <w:sz w:val="28"/>
+          <w:szCs w:val="28"/>
+          <w:lang w:val="en-US"/>
+        </w:rPr>
+        <w:t>Class</w:t>
+      </w:r>
+      <w:r>
+        <w:rPr>
+          <w:rFonts w:ascii="Times New Roman" w:hAnsi="Times New Roman" w:cs="Times New Roman"/>
+          <w:sz w:val="28"/>
+          <w:szCs w:val="28"/>
+        </w:rPr>
+        <w:t xml:space="preserve"> </w:t>
+      </w:r>
+      <w:r>
+        <w:rPr>
+          <w:rFonts w:ascii="Times New Roman" w:hAnsi="Times New Roman" w:cs="Times New Roman"/>
+          <w:sz w:val="28"/>
+          <w:szCs w:val="28"/>
+          <w:lang w:val="en-US"/>
+        </w:rPr>
+        <w:t>Activation</w:t>
+      </w:r>
+      <w:r>
+        <w:rPr>
+          <w:rFonts w:ascii="Times New Roman" w:hAnsi="Times New Roman" w:cs="Times New Roman"/>
+          <w:sz w:val="28"/>
+          <w:szCs w:val="28"/>
+        </w:rPr>
+        <w:t xml:space="preserve"> </w:t>
+      </w:r>
+      <w:r>
+        <w:rPr>
+          <w:rFonts w:ascii="Times New Roman" w:hAnsi="Times New Roman" w:cs="Times New Roman"/>
+          <w:sz w:val="28"/>
+          <w:szCs w:val="28"/>
+          <w:lang w:val="en-US"/>
+        </w:rPr>
+        <w:t>Mapping</w:t>
+      </w:r>
+      <w:r>
+        <w:rPr>
+          <w:rFonts w:ascii="Times New Roman" w:hAnsi="Times New Roman" w:cs="Times New Roman"/>
+          <w:sz w:val="28"/>
+          <w:szCs w:val="28"/>
+        </w:rPr>
+        <w:t xml:space="preserve"> (</w:t>
+      </w:r>
+      <w:r>
+        <w:rPr>
+          <w:rFonts w:ascii="Times New Roman" w:hAnsi="Times New Roman" w:cs="Times New Roman"/>
+          <w:sz w:val="28"/>
+          <w:szCs w:val="28"/>
+          <w:lang w:val="en-US"/>
+        </w:rPr>
+        <w:t>GRAD</w:t>
+      </w:r>
+      <w:r>
+        <w:rPr>
+          <w:rFonts w:ascii="Times New Roman" w:hAnsi="Times New Roman" w:cs="Times New Roman"/>
+          <w:sz w:val="28"/>
+          <w:szCs w:val="28"/>
+        </w:rPr>
+        <w:t>-</w:t>
+      </w:r>
+      <w:r>
+        <w:rPr>
+          <w:rFonts w:ascii="Times New Roman" w:hAnsi="Times New Roman" w:cs="Times New Roman"/>
+          <w:sz w:val="28"/>
+          <w:szCs w:val="28"/>
+          <w:lang w:val="en-US"/>
+        </w:rPr>
+        <w:t>CAM</w:t>
+      </w:r>
+      <w:r>
+        <w:rPr>
+          <w:rFonts w:ascii="Times New Roman" w:hAnsi="Times New Roman" w:cs="Times New Roman"/>
+          <w:sz w:val="28"/>
+          <w:szCs w:val="28"/>
+        </w:rPr>
+        <w:t xml:space="preserve">) </w:t>
+      </w:r>
+      <w:r>
+        <w:rPr>
+          <w:rFonts w:ascii="Times New Roman" w:hAnsi="Times New Roman" w:cs="Times New Roman"/>
+          <w:sz w:val="28"/>
+          <w:szCs w:val="28"/>
+        </w:rPr>
+        <w:t>[10].</w:t>
       </w:r>
     </w:p>
     <w:p>
       <w:pPr>
-        <w:spacing w:line="360" w:lineRule="auto"/>
         <w:jc w:val="both"/>
         <w:rPr>
           <w:rFonts w:ascii="Times New Roman" w:hAnsi="Times New Roman" w:cs="Times New Roman"/>
           <w:sz w:val="28"/>
           <w:szCs w:val="28"/>
-        </w:rPr>
-      </w:pPr>
-      <w:r>
-        <w:rPr>
-          <w:rFonts w:ascii="Times New Roman" w:hAnsi="Times New Roman" w:cs="Times New Roman"/>
-          <w:sz w:val="28"/>
-          <w:szCs w:val="28"/>
-        </w:rPr>
-        <w:t>Для</w:t>
-      </w:r>
-      <w:r>
-        <w:rPr>
-          <w:rFonts w:ascii="Times New Roman" w:hAnsi="Times New Roman" w:cs="Times New Roman"/>
-          <w:sz w:val="28"/>
-          <w:szCs w:val="28"/>
-        </w:rPr>
-        <w:t xml:space="preserve"> </w:t>
-      </w:r>
-      <w:r>
-        <w:rPr>
-          <w:rFonts w:ascii="Times New Roman" w:hAnsi="Times New Roman" w:cs="Times New Roman"/>
-          <w:sz w:val="28"/>
-          <w:szCs w:val="28"/>
-        </w:rPr>
-        <w:t>понимания</w:t>
-      </w:r>
-      <w:r>
-        <w:rPr>
-          <w:rFonts w:ascii="Times New Roman" w:hAnsi="Times New Roman" w:cs="Times New Roman"/>
-          <w:sz w:val="28"/>
-          <w:szCs w:val="28"/>
-        </w:rPr>
-        <w:t xml:space="preserve"> </w:t>
-      </w:r>
-      <w:r>
-        <w:rPr>
-          <w:rFonts w:ascii="Times New Roman" w:hAnsi="Times New Roman" w:cs="Times New Roman"/>
-          <w:sz w:val="28"/>
-          <w:szCs w:val="28"/>
-        </w:rPr>
-        <w:t>того</w:t>
-      </w:r>
-      <w:r>
-        <w:rPr>
-          <w:rFonts w:ascii="Times New Roman" w:hAnsi="Times New Roman" w:cs="Times New Roman"/>
-          <w:sz w:val="28"/>
-          <w:szCs w:val="28"/>
-        </w:rPr>
-        <w:t xml:space="preserve">, </w:t>
-      </w:r>
-      <w:r>
-        <w:rPr>
-          <w:rFonts w:ascii="Times New Roman" w:hAnsi="Times New Roman" w:cs="Times New Roman"/>
-          <w:sz w:val="28"/>
-          <w:szCs w:val="28"/>
-        </w:rPr>
-        <w:t xml:space="preserve">на что опирается модель при предсказании результата, в данной модели глубинного обучения применяется метод </w:t>
-      </w:r>
-      <w:r>
-        <w:rPr>
-          <w:rFonts w:ascii="Times New Roman" w:hAnsi="Times New Roman" w:cs="Times New Roman"/>
-          <w:sz w:val="28"/>
-          <w:szCs w:val="28"/>
-          <w:lang w:val="en-US"/>
-        </w:rPr>
-        <w:t>Gradient</w:t>
-      </w:r>
-      <w:r>
-        <w:rPr>
-          <w:rFonts w:ascii="Times New Roman" w:hAnsi="Times New Roman" w:cs="Times New Roman"/>
-          <w:sz w:val="28"/>
-          <w:szCs w:val="28"/>
-        </w:rPr>
-        <w:t>-</w:t>
-      </w:r>
-      <w:r>
-        <w:rPr>
-          <w:rFonts w:ascii="Times New Roman" w:hAnsi="Times New Roman" w:cs="Times New Roman"/>
-          <w:sz w:val="28"/>
-          <w:szCs w:val="28"/>
-          <w:lang w:val="en-US"/>
-        </w:rPr>
-        <w:t>weighted</w:t>
-      </w:r>
-      <w:r>
-        <w:rPr>
-          <w:rFonts w:ascii="Times New Roman" w:hAnsi="Times New Roman" w:cs="Times New Roman"/>
-          <w:sz w:val="28"/>
-          <w:szCs w:val="28"/>
-        </w:rPr>
-        <w:t xml:space="preserve"> </w:t>
-      </w:r>
-      <w:r>
-        <w:rPr>
-          <w:rFonts w:ascii="Times New Roman" w:hAnsi="Times New Roman" w:cs="Times New Roman"/>
-          <w:sz w:val="28"/>
-          <w:szCs w:val="28"/>
-          <w:lang w:val="en-US"/>
-        </w:rPr>
-        <w:t>Class</w:t>
-      </w:r>
-      <w:r>
-        <w:rPr>
-          <w:rFonts w:ascii="Times New Roman" w:hAnsi="Times New Roman" w:cs="Times New Roman"/>
-          <w:sz w:val="28"/>
-          <w:szCs w:val="28"/>
-        </w:rPr>
-        <w:t xml:space="preserve"> </w:t>
-      </w:r>
-      <w:r>
-        <w:rPr>
-          <w:rFonts w:ascii="Times New Roman" w:hAnsi="Times New Roman" w:cs="Times New Roman"/>
-          <w:sz w:val="28"/>
-          <w:szCs w:val="28"/>
-          <w:lang w:val="en-US"/>
-        </w:rPr>
-        <w:t>Activation</w:t>
-      </w:r>
-      <w:r>
-        <w:rPr>
-          <w:rFonts w:ascii="Times New Roman" w:hAnsi="Times New Roman" w:cs="Times New Roman"/>
-          <w:sz w:val="28"/>
-          <w:szCs w:val="28"/>
-        </w:rPr>
-        <w:t xml:space="preserve"> </w:t>
-      </w:r>
-      <w:r>
-        <w:rPr>
-          <w:rFonts w:ascii="Times New Roman" w:hAnsi="Times New Roman" w:cs="Times New Roman"/>
-          <w:sz w:val="28"/>
-          <w:szCs w:val="28"/>
-          <w:lang w:val="en-US"/>
-        </w:rPr>
-        <w:t>Mapping</w:t>
-      </w:r>
-      <w:r>
-        <w:rPr>
-          <w:rFonts w:ascii="Times New Roman" w:hAnsi="Times New Roman" w:cs="Times New Roman"/>
-          <w:sz w:val="28"/>
-          <w:szCs w:val="28"/>
-        </w:rPr>
-        <w:t xml:space="preserve"> (</w:t>
-      </w:r>
-      <w:r>
-        <w:rPr>
-          <w:rFonts w:ascii="Times New Roman" w:hAnsi="Times New Roman" w:cs="Times New Roman"/>
-          <w:sz w:val="28"/>
-          <w:szCs w:val="28"/>
-          <w:lang w:val="en-US"/>
-        </w:rPr>
-        <w:t>GRAD</w:t>
-      </w:r>
-      <w:r>
-        <w:rPr>
-          <w:rFonts w:ascii="Times New Roman" w:hAnsi="Times New Roman" w:cs="Times New Roman"/>
-          <w:sz w:val="28"/>
-          <w:szCs w:val="28"/>
-        </w:rPr>
-        <w:t>-</w:t>
-      </w:r>
-      <w:r>
-        <w:rPr>
-          <w:rFonts w:ascii="Times New Roman" w:hAnsi="Times New Roman" w:cs="Times New Roman"/>
-          <w:sz w:val="28"/>
-          <w:szCs w:val="28"/>
-          <w:lang w:val="en-US"/>
-        </w:rPr>
-        <w:t>CAM</w:t>
-      </w:r>
-      <w:r>
-        <w:rPr>
-          <w:rFonts w:ascii="Times New Roman" w:hAnsi="Times New Roman" w:cs="Times New Roman"/>
-          <w:sz w:val="28"/>
-          <w:szCs w:val="28"/>
-        </w:rPr>
-        <w:t xml:space="preserve">) </w:t>
-      </w:r>
-      <w:r>
-        <w:rPr>
-          <w:rFonts w:ascii="Times New Roman" w:hAnsi="Times New Roman" w:cs="Times New Roman"/>
-          <w:b/>
-          <w:bCs/>
-          <w:sz w:val="28"/>
-          <w:szCs w:val="28"/>
-        </w:rPr>
-        <w:t>[2]</w:t>
-      </w:r>
-      <w:r>
-        <w:rPr>
-          <w:rFonts w:ascii="Times New Roman" w:hAnsi="Times New Roman" w:cs="Times New Roman"/>
-          <w:b/>
-          <w:bCs/>
-          <w:sz w:val="28"/>
-          <w:szCs w:val="28"/>
-        </w:rPr>
-        <w:t xml:space="preserve">. </w:t>
-      </w:r>
-    </w:p>
-    <w:p>
-      <w:pPr>
-        <w:jc w:val="both"/>
-        <w:rPr>
-          <w:rFonts w:ascii="Times New Roman" w:hAnsi="Times New Roman" w:cs="Times New Roman"/>
-          <w:sz w:val="28"/>
-          <w:szCs w:val="28"/>
-          <w:lang w:val="en-US"/>
-        </w:rPr>
-      </w:pPr>
-      <w:r>
-        <w:rPr>
-          <w:rFonts w:ascii="Times New Roman" w:hAnsi="Times New Roman" w:cs="Times New Roman"/>
-          <w:sz w:val="28"/>
-          <w:szCs w:val="28"/>
-          <w:lang w:val="en-US"/>
-        </w:rPr>
+          <w:lang w:val="en-US"/>
+        </w:rPr>
+      </w:pPr>
+      <w:r>
+        <w:rPr>
+          <w:rFonts w:ascii="Times New Roman" w:hAnsi="Times New Roman" w:cs="Times New Roman"/>
+          <w:sz w:val="28"/>
+          <w:szCs w:val="28"/>
+          <w:lang w:val="en-US"/>
+        </w:rPr>
+        <w:lastRenderedPageBreak/>
         <w:t xml:space="preserve">[1] </w:t>
       </w:r>
       <w:r>
@@ -16031,7 +16418,6 @@
           <w:szCs w:val="28"/>
           <w:lang w:val="en-US"/>
         </w:rPr>
-        <w:lastRenderedPageBreak/>
         <w:t xml:space="preserve">[7] </w:t>
       </w:r>
       <w:r>
@@ -16152,85 +16538,34 @@
           <w:rFonts w:ascii="Times New Roman" w:hAnsi="Times New Roman" w:cs="Times New Roman"/>
           <w:sz w:val="28"/>
           <w:szCs w:val="28"/>
-          <w:lang w:val="en-US"/>
-        </w:rPr>
-      </w:pPr>
-      <w:r>
-        <w:rPr>
-          <w:rFonts w:ascii="Times New Roman" w:hAnsi="Times New Roman" w:cs="Times New Roman"/>
-          <w:sz w:val="28"/>
-          <w:szCs w:val="28"/>
-          <w:lang w:val="en-US"/>
-        </w:rPr>
-        <w:t xml:space="preserve">[8] </w:t>
-      </w:r>
-      <w:r>
-        <w:rPr>
-          <w:rFonts w:ascii="Times New Roman" w:hAnsi="Times New Roman" w:cs="Times New Roman"/>
-          <w:sz w:val="28"/>
-          <w:szCs w:val="28"/>
-          <w:lang w:val="en-US"/>
-        </w:rPr>
-        <w:t xml:space="preserve">Goodfellow, S.D.; Goodwin, A.; Greer, R.; </w:t>
-      </w:r>
-      <w:proofErr w:type="spellStart"/>
-      <w:r>
-        <w:rPr>
-          <w:rFonts w:ascii="Times New Roman" w:hAnsi="Times New Roman" w:cs="Times New Roman"/>
-          <w:sz w:val="28"/>
-          <w:szCs w:val="28"/>
-          <w:lang w:val="en-US"/>
-        </w:rPr>
-        <w:t>Laussen</w:t>
-      </w:r>
-      <w:proofErr w:type="spellEnd"/>
-      <w:r>
-        <w:rPr>
-          <w:rFonts w:ascii="Times New Roman" w:hAnsi="Times New Roman" w:cs="Times New Roman"/>
-          <w:sz w:val="28"/>
-          <w:szCs w:val="28"/>
-          <w:lang w:val="en-US"/>
-        </w:rPr>
-        <w:t xml:space="preserve">, P.C.; </w:t>
-      </w:r>
-      <w:proofErr w:type="spellStart"/>
-      <w:r>
-        <w:rPr>
-          <w:rFonts w:ascii="Times New Roman" w:hAnsi="Times New Roman" w:cs="Times New Roman"/>
-          <w:sz w:val="28"/>
-          <w:szCs w:val="28"/>
-          <w:lang w:val="en-US"/>
-        </w:rPr>
-        <w:t>Mazwi</w:t>
-      </w:r>
-      <w:proofErr w:type="spellEnd"/>
-      <w:r>
-        <w:rPr>
-          <w:rFonts w:ascii="Times New Roman" w:hAnsi="Times New Roman" w:cs="Times New Roman"/>
-          <w:sz w:val="28"/>
-          <w:szCs w:val="28"/>
-          <w:lang w:val="en-US"/>
-        </w:rPr>
-        <w:t>, M.; Eytan, D. Towards Understanding ECG Rhythm Classification Using Convolutional Neural Networks and Attention Mappings. In Proceedings of the 3rd Machine Learning for Healthcare Conference, Palo Alto, CA, USA, 17–18 August 2018; Volume 85, pp. 83–101.</w:t>
-      </w:r>
-    </w:p>
-    <w:p>
-      <w:pPr>
-        <w:jc w:val="both"/>
-        <w:rPr>
-          <w:rFonts w:ascii="Times New Roman" w:hAnsi="Times New Roman" w:cs="Times New Roman"/>
-          <w:sz w:val="28"/>
-          <w:szCs w:val="28"/>
-        </w:rPr>
-      </w:pPr>
-      <w:r>
-        <w:rPr>
-          <w:rFonts w:ascii="Times New Roman" w:hAnsi="Times New Roman" w:cs="Times New Roman"/>
-          <w:sz w:val="28"/>
-          <w:szCs w:val="28"/>
-          <w:lang w:val="en-US"/>
-        </w:rPr>
-        <w:t xml:space="preserve">[9] </w:t>
+        </w:rPr>
+      </w:pPr>
+      <w:r>
+        <w:rPr>
+          <w:rFonts w:ascii="Times New Roman" w:hAnsi="Times New Roman" w:cs="Times New Roman"/>
+          <w:sz w:val="28"/>
+          <w:szCs w:val="28"/>
+          <w:lang w:val="en-US"/>
+        </w:rPr>
+        <w:t>[</w:t>
+      </w:r>
+      <w:r>
+        <w:rPr>
+          <w:rFonts w:ascii="Times New Roman" w:hAnsi="Times New Roman" w:cs="Times New Roman"/>
+          <w:sz w:val="28"/>
+          <w:szCs w:val="28"/>
+          <w:lang w:val="en-US"/>
+        </w:rPr>
+        <w:t>8</w:t>
+      </w:r>
+      <w:r>
+        <w:rPr>
+          <w:rFonts w:ascii="Times New Roman" w:hAnsi="Times New Roman" w:cs="Times New Roman"/>
+          <w:sz w:val="28"/>
+          <w:szCs w:val="28"/>
+          <w:lang w:val="en-US"/>
+        </w:rPr>
+        <w:t xml:space="preserve">] </w:t>
       </w:r>
       <w:r>
         <w:rPr>
@@ -16548,6 +16883,7 @@
           <w:szCs w:val="28"/>
           <w:lang w:val="en-US"/>
         </w:rPr>
+        <w:lastRenderedPageBreak/>
         <w:t>[</w:t>
       </w:r>
       <w:r>
@@ -16557,25 +16893,16 @@
           <w:szCs w:val="28"/>
           <w:lang w:val="en-US"/>
         </w:rPr>
-        <w:t>10</w:t>
-      </w:r>
-      <w:r>
-        <w:rPr>
-          <w:rFonts w:ascii="Times New Roman" w:hAnsi="Times New Roman" w:cs="Times New Roman"/>
-          <w:sz w:val="28"/>
-          <w:szCs w:val="28"/>
-          <w:lang w:val="en-US"/>
-        </w:rPr>
-        <w:t>]</w:t>
-      </w:r>
-      <w:r>
-        <w:rPr>
-          <w:rFonts w:ascii="Times New Roman" w:hAnsi="Times New Roman" w:cs="Times New Roman"/>
-          <w:sz w:val="28"/>
-          <w:szCs w:val="28"/>
-          <w:lang w:val="en-US"/>
-        </w:rPr>
-        <w:t xml:space="preserve"> </w:t>
+        <w:t>9</w:t>
+      </w:r>
+      <w:r>
+        <w:rPr>
+          <w:rFonts w:ascii="Times New Roman" w:hAnsi="Times New Roman" w:cs="Times New Roman"/>
+          <w:sz w:val="28"/>
+          <w:szCs w:val="28"/>
+          <w:lang w:val="en-US"/>
+        </w:rPr>
+        <w:t xml:space="preserve">] </w:t>
       </w:r>
     </w:p>
     <w:p>
@@ -16583,74 +16910,42 @@
         <w:jc w:val="both"/>
         <w:rPr>
           <w:rFonts w:ascii="Times New Roman" w:hAnsi="Times New Roman" w:cs="Times New Roman"/>
-          <w:b/>
-          <w:bCs/>
-          <w:sz w:val="28"/>
-          <w:szCs w:val="28"/>
-          <w:lang w:val="en-US"/>
-        </w:rPr>
-      </w:pPr>
-      <w:r>
-        <w:rPr>
-          <w:rFonts w:ascii="Times New Roman" w:hAnsi="Times New Roman" w:cs="Times New Roman"/>
-          <w:b/>
-          <w:bCs/>
-          <w:sz w:val="28"/>
-          <w:szCs w:val="28"/>
-          <w:lang w:val="en-US"/>
-        </w:rPr>
-        <w:t>[1]</w:t>
-      </w:r>
-      <w:r>
-        <w:rPr>
-          <w:rFonts w:ascii="Times New Roman" w:hAnsi="Times New Roman" w:cs="Times New Roman"/>
-          <w:b/>
-          <w:bCs/>
-          <w:sz w:val="28"/>
-          <w:szCs w:val="28"/>
-          <w:lang w:val="en-US"/>
-        </w:rPr>
-        <w:t xml:space="preserve"> </w:t>
-      </w:r>
-    </w:p>
-    <w:p>
-      <w:pPr>
-        <w:jc w:val="both"/>
-        <w:rPr>
-          <w:rFonts w:ascii="Times New Roman" w:hAnsi="Times New Roman" w:cs="Times New Roman"/>
-          <w:sz w:val="28"/>
-          <w:szCs w:val="28"/>
-          <w:lang w:val="en-US"/>
-        </w:rPr>
-      </w:pPr>
-      <w:r>
-        <w:rPr>
-          <w:rFonts w:ascii="Times New Roman" w:hAnsi="Times New Roman" w:cs="Times New Roman"/>
-          <w:b/>
-          <w:bCs/>
-          <w:sz w:val="28"/>
-          <w:szCs w:val="28"/>
-          <w:lang w:val="en-US"/>
-        </w:rPr>
-        <w:t xml:space="preserve">[2] </w:t>
-      </w:r>
-      <w:r>
-        <w:rPr>
-          <w:rFonts w:ascii="Times New Roman" w:hAnsi="Times New Roman" w:cs="Times New Roman"/>
-          <w:b/>
-          <w:bCs/>
-          <w:sz w:val="28"/>
-          <w:szCs w:val="28"/>
-          <w:lang w:val="en-US"/>
-        </w:rPr>
-        <w:t xml:space="preserve">Selvaraju RR, Cogswell M, Das A, </w:t>
+          <w:sz w:val="28"/>
+          <w:szCs w:val="28"/>
+          <w:lang w:val="en-US"/>
+        </w:rPr>
+      </w:pPr>
+      <w:r>
+        <w:rPr>
+          <w:rFonts w:ascii="Times New Roman" w:hAnsi="Times New Roman" w:cs="Times New Roman"/>
+          <w:sz w:val="28"/>
+          <w:szCs w:val="28"/>
+          <w:lang w:val="en-US"/>
+        </w:rPr>
+        <w:t>[</w:t>
+      </w:r>
+      <w:r>
+        <w:rPr>
+          <w:rFonts w:ascii="Times New Roman" w:hAnsi="Times New Roman" w:cs="Times New Roman"/>
+          <w:sz w:val="28"/>
+          <w:szCs w:val="28"/>
+          <w:lang w:val="en-US"/>
+        </w:rPr>
+        <w:t>10</w:t>
+      </w:r>
+      <w:r>
+        <w:rPr>
+          <w:rFonts w:ascii="Times New Roman" w:hAnsi="Times New Roman" w:cs="Times New Roman"/>
+          <w:sz w:val="28"/>
+          <w:szCs w:val="28"/>
+          <w:lang w:val="en-US"/>
+        </w:rPr>
+        <w:t xml:space="preserve">] Selvaraju RR, Cogswell M, Das A, </w:t>
       </w:r>
       <w:proofErr w:type="spellStart"/>
       <w:r>
         <w:rPr>
           <w:rFonts w:ascii="Times New Roman" w:hAnsi="Times New Roman" w:cs="Times New Roman"/>
-          <w:b/>
-          <w:bCs/>
           <w:sz w:val="28"/>
           <w:szCs w:val="28"/>
           <w:lang w:val="en-US"/>
@@ -16661,8 +16956,6 @@
       <w:r>
         <w:rPr>
           <w:rFonts w:ascii="Times New Roman" w:hAnsi="Times New Roman" w:cs="Times New Roman"/>
-          <w:b/>
-          <w:bCs/>
           <w:sz w:val="28"/>
           <w:szCs w:val="28"/>
           <w:lang w:val="en-US"/>
@@ -16673,8 +16966,6 @@
       <w:r>
         <w:rPr>
           <w:rFonts w:ascii="Times New Roman" w:hAnsi="Times New Roman" w:cs="Times New Roman"/>
-          <w:b/>
-          <w:bCs/>
           <w:sz w:val="28"/>
           <w:szCs w:val="28"/>
           <w:lang w:val="en-US"/>
@@ -16685,8 +16976,6 @@
       <w:r>
         <w:rPr>
           <w:rFonts w:ascii="Times New Roman" w:hAnsi="Times New Roman" w:cs="Times New Roman"/>
-          <w:b/>
-          <w:bCs/>
           <w:sz w:val="28"/>
           <w:szCs w:val="28"/>
           <w:lang w:val="en-US"/>
@@ -16697,8 +16986,6 @@
       <w:r>
         <w:rPr>
           <w:rFonts w:ascii="Times New Roman" w:hAnsi="Times New Roman" w:cs="Times New Roman"/>
-          <w:b/>
-          <w:bCs/>
           <w:sz w:val="28"/>
           <w:szCs w:val="28"/>
           <w:lang w:val="en-US"/>
@@ -16709,8 +16996,6 @@
       <w:r>
         <w:rPr>
           <w:rFonts w:ascii="Times New Roman" w:hAnsi="Times New Roman" w:cs="Times New Roman"/>
-          <w:b/>
-          <w:bCs/>
           <w:sz w:val="28"/>
           <w:szCs w:val="28"/>
           <w:lang w:val="en-US"/>
@@ -16732,8 +17017,6 @@
       <w:r>
         <w:rPr>
           <w:rFonts w:ascii="Times New Roman" w:hAnsi="Times New Roman" w:cs="Times New Roman"/>
-          <w:b/>
-          <w:bCs/>
           <w:sz w:val="28"/>
           <w:szCs w:val="28"/>
           <w:lang w:val="en-US"/>
@@ -18691,7 +18974,7 @@
   <w:style w:type="paragraph" w:default="1" w:styleId="a">
     <w:name w:val="Normal"/>
     <w:qFormat/>
-    <w:rsid w:val="0026205F"/>
+    <w:rsid w:val="00757DA5"/>
     <w:pPr>
       <w:spacing w:line="259" w:lineRule="auto"/>
     </w:pPr>

</xml_diff>

<commit_message>
Join 3_4 with coursework
</commit_message>
<xml_diff>
--- a/Раздел_3_4.docx
+++ b/Раздел_3_4.docx
@@ -120,23 +120,7 @@
           <w:sz w:val="28"/>
           <w:szCs w:val="28"/>
         </w:rPr>
-        <w:t>[</w:t>
-      </w:r>
-      <w:r>
-        <w:rPr>
-          <w:rFonts w:ascii="Times New Roman" w:hAnsi="Times New Roman" w:cs="Times New Roman"/>
-          <w:sz w:val="28"/>
-          <w:szCs w:val="28"/>
-        </w:rPr>
-        <w:t>1</w:t>
-      </w:r>
-      <w:r>
-        <w:rPr>
-          <w:rFonts w:ascii="Times New Roman" w:hAnsi="Times New Roman" w:cs="Times New Roman"/>
-          <w:sz w:val="28"/>
-          <w:szCs w:val="28"/>
-        </w:rPr>
-        <w:t>]</w:t>
+        <w:t>[6]</w:t>
       </w:r>
       <w:r>
         <w:rPr>
@@ -705,24 +689,7 @@
           <w:sz w:val="28"/>
           <w:szCs w:val="28"/>
         </w:rPr>
-        <w:t>[</w:t>
-      </w:r>
-      <w:r>
-        <w:rPr>
-          <w:rFonts w:ascii="Times New Roman" w:hAnsi="Times New Roman" w:cs="Times New Roman"/>
-          <w:sz w:val="28"/>
-          <w:szCs w:val="28"/>
-          <w:lang w:val="en-US"/>
-        </w:rPr>
-        <w:t>2</w:t>
-      </w:r>
-      <w:r>
-        <w:rPr>
-          <w:rFonts w:ascii="Times New Roman" w:hAnsi="Times New Roman" w:cs="Times New Roman"/>
-          <w:sz w:val="28"/>
-          <w:szCs w:val="28"/>
-        </w:rPr>
-        <w:t>]</w:t>
+        <w:t>[7]</w:t>
       </w:r>
       <w:r>
         <w:rPr>
@@ -1801,23 +1768,15 @@
           <w:sz w:val="28"/>
           <w:szCs w:val="28"/>
         </w:rPr>
-        <w:t>[</w:t>
-      </w:r>
-      <w:r>
-        <w:rPr>
-          <w:rFonts w:ascii="Times New Roman" w:hAnsi="Times New Roman" w:cs="Times New Roman"/>
-          <w:sz w:val="28"/>
-          <w:szCs w:val="28"/>
-        </w:rPr>
-        <w:t>2</w:t>
-      </w:r>
-      <w:r>
-        <w:rPr>
-          <w:rFonts w:ascii="Times New Roman" w:hAnsi="Times New Roman" w:cs="Times New Roman"/>
-          <w:sz w:val="28"/>
-          <w:szCs w:val="28"/>
-        </w:rPr>
-        <w:t>]:</w:t>
+        <w:t>[7]</w:t>
+      </w:r>
+      <w:r>
+        <w:rPr>
+          <w:rFonts w:ascii="Times New Roman" w:hAnsi="Times New Roman" w:cs="Times New Roman"/>
+          <w:sz w:val="28"/>
+          <w:szCs w:val="28"/>
+        </w:rPr>
+        <w:t>:</w:t>
       </w:r>
     </w:p>
     <w:p>
@@ -2318,24 +2277,15 @@
           <w:sz w:val="28"/>
           <w:szCs w:val="28"/>
         </w:rPr>
-        <w:t>[</w:t>
-      </w:r>
-      <w:r>
-        <w:rPr>
-          <w:rFonts w:ascii="Times New Roman" w:hAnsi="Times New Roman" w:cs="Times New Roman"/>
-          <w:sz w:val="28"/>
-          <w:szCs w:val="28"/>
-          <w:lang w:val="en-US"/>
-        </w:rPr>
-        <w:t>2</w:t>
-      </w:r>
-      <w:r>
-        <w:rPr>
-          <w:rFonts w:ascii="Times New Roman" w:hAnsi="Times New Roman" w:cs="Times New Roman"/>
-          <w:sz w:val="28"/>
-          <w:szCs w:val="28"/>
-        </w:rPr>
-        <w:t>]:</w:t>
+        <w:t>[7]</w:t>
+      </w:r>
+      <w:r>
+        <w:rPr>
+          <w:rFonts w:ascii="Times New Roman" w:hAnsi="Times New Roman" w:cs="Times New Roman"/>
+          <w:sz w:val="28"/>
+          <w:szCs w:val="28"/>
+        </w:rPr>
+        <w:t>:</w:t>
       </w:r>
     </w:p>
     <w:p>
@@ -3217,25 +3167,25 @@
           <w:sz w:val="28"/>
           <w:szCs w:val="28"/>
         </w:rPr>
-        <w:t xml:space="preserve"> [</w:t>
-      </w:r>
-      <w:r>
-        <w:rPr>
-          <w:rFonts w:ascii="Times New Roman" w:eastAsiaTheme="minorEastAsia" w:hAnsi="Times New Roman" w:cs="Times New Roman"/>
-          <w:iCs/>
-          <w:sz w:val="28"/>
-          <w:szCs w:val="28"/>
-        </w:rPr>
-        <w:t>2</w:t>
-      </w:r>
-      <w:r>
-        <w:rPr>
-          <w:rFonts w:ascii="Times New Roman" w:eastAsiaTheme="minorEastAsia" w:hAnsi="Times New Roman" w:cs="Times New Roman"/>
-          <w:iCs/>
-          <w:sz w:val="28"/>
-          <w:szCs w:val="28"/>
-        </w:rPr>
-        <w:t xml:space="preserve">]. </w:t>
+        <w:t xml:space="preserve"> </w:t>
+      </w:r>
+      <w:r>
+        <w:rPr>
+          <w:rFonts w:ascii="Times New Roman" w:eastAsiaTheme="minorEastAsia" w:hAnsi="Times New Roman" w:cs="Times New Roman"/>
+          <w:iCs/>
+          <w:sz w:val="28"/>
+          <w:szCs w:val="28"/>
+        </w:rPr>
+        <w:t>[7]</w:t>
+      </w:r>
+      <w:r>
+        <w:rPr>
+          <w:rFonts w:ascii="Times New Roman" w:eastAsiaTheme="minorEastAsia" w:hAnsi="Times New Roman" w:cs="Times New Roman"/>
+          <w:iCs/>
+          <w:sz w:val="28"/>
+          <w:szCs w:val="28"/>
+        </w:rPr>
+        <w:t xml:space="preserve">. </w:t>
       </w:r>
       <w:r>
         <w:rPr>
@@ -3281,25 +3231,16 @@
           <w:sz w:val="28"/>
           <w:szCs w:val="28"/>
         </w:rPr>
-        <w:t xml:space="preserve"> [</w:t>
-      </w:r>
-      <w:r>
-        <w:rPr>
-          <w:rFonts w:ascii="Times New Roman" w:eastAsiaTheme="minorEastAsia" w:hAnsi="Times New Roman" w:cs="Times New Roman"/>
-          <w:iCs/>
-          <w:sz w:val="28"/>
-          <w:szCs w:val="28"/>
-        </w:rPr>
-        <w:t>3</w:t>
-      </w:r>
-      <w:r>
-        <w:rPr>
-          <w:rFonts w:ascii="Times New Roman" w:eastAsiaTheme="minorEastAsia" w:hAnsi="Times New Roman" w:cs="Times New Roman"/>
-          <w:iCs/>
-          <w:sz w:val="28"/>
-          <w:szCs w:val="28"/>
-        </w:rPr>
-        <w:t>]</w:t>
+        <w:t xml:space="preserve"> </w:t>
+      </w:r>
+      <w:r>
+        <w:rPr>
+          <w:rFonts w:ascii="Times New Roman" w:eastAsiaTheme="minorEastAsia" w:hAnsi="Times New Roman" w:cs="Times New Roman"/>
+          <w:iCs/>
+          <w:sz w:val="28"/>
+          <w:szCs w:val="28"/>
+        </w:rPr>
+        <w:t>[8]</w:t>
       </w:r>
       <w:r>
         <w:rPr>
@@ -3556,6 +3497,104 @@
           <w:sz w:val="28"/>
           <w:szCs w:val="28"/>
         </w:rPr>
+        <w:t>[9]</w:t>
+      </w:r>
+      <w:r>
+        <w:rPr>
+          <w:rFonts w:ascii="Times New Roman" w:hAnsi="Times New Roman" w:cs="Times New Roman"/>
+          <w:sz w:val="28"/>
+          <w:szCs w:val="28"/>
+        </w:rPr>
+        <w:t xml:space="preserve">. Следовательно, </w:t>
+      </w:r>
+      <w:r>
+        <w:rPr>
+          <w:rFonts w:ascii="Times New Roman" w:hAnsi="Times New Roman" w:cs="Times New Roman"/>
+          <w:sz w:val="28"/>
+          <w:szCs w:val="28"/>
+          <w:lang w:val="en-US"/>
+        </w:rPr>
+        <w:t>AM</w:t>
+      </w:r>
+      <w:r>
+        <w:rPr>
+          <w:rFonts w:ascii="Times New Roman" w:hAnsi="Times New Roman" w:cs="Times New Roman"/>
+          <w:sz w:val="28"/>
+          <w:szCs w:val="28"/>
+        </w:rPr>
+        <w:t xml:space="preserve"> </w:t>
+      </w:r>
+      <w:r>
+        <w:rPr>
+          <w:rFonts w:ascii="Times New Roman" w:hAnsi="Times New Roman" w:cs="Times New Roman"/>
+          <w:sz w:val="28"/>
+          <w:szCs w:val="28"/>
+        </w:rPr>
+        <w:t>может</w:t>
+      </w:r>
+      <w:r>
+        <w:rPr>
+          <w:rFonts w:ascii="Times New Roman" w:hAnsi="Times New Roman" w:cs="Times New Roman"/>
+          <w:sz w:val="28"/>
+          <w:szCs w:val="28"/>
+        </w:rPr>
+        <w:t xml:space="preserve"> </w:t>
+      </w:r>
+      <w:r>
+        <w:rPr>
+          <w:rFonts w:ascii="Times New Roman" w:hAnsi="Times New Roman" w:cs="Times New Roman"/>
+          <w:sz w:val="28"/>
+          <w:szCs w:val="28"/>
+        </w:rPr>
+        <w:t>быть</w:t>
+      </w:r>
+      <w:r>
+        <w:rPr>
+          <w:rFonts w:ascii="Times New Roman" w:hAnsi="Times New Roman" w:cs="Times New Roman"/>
+          <w:sz w:val="28"/>
+          <w:szCs w:val="28"/>
+        </w:rPr>
+        <w:t xml:space="preserve"> </w:t>
+      </w:r>
+      <w:r>
+        <w:rPr>
+          <w:rFonts w:ascii="Times New Roman" w:hAnsi="Times New Roman" w:cs="Times New Roman"/>
+          <w:sz w:val="28"/>
+          <w:szCs w:val="28"/>
+        </w:rPr>
+        <w:t xml:space="preserve">применён в задачах классификации аритмий на основе сигналов ЭКГ, поскольку сигнал ЭКГ представляется как одномерный временной ряд. В данной задаче </w:t>
+      </w:r>
+      <w:r>
+        <w:rPr>
+          <w:rFonts w:ascii="Times New Roman" w:hAnsi="Times New Roman" w:cs="Times New Roman"/>
+          <w:sz w:val="28"/>
+          <w:szCs w:val="28"/>
+          <w:lang w:val="en-US"/>
+        </w:rPr>
+        <w:t>AM</w:t>
+      </w:r>
+      <w:r>
+        <w:rPr>
+          <w:rFonts w:ascii="Times New Roman" w:hAnsi="Times New Roman" w:cs="Times New Roman"/>
+          <w:sz w:val="28"/>
+          <w:szCs w:val="28"/>
+        </w:rPr>
+        <w:t xml:space="preserve"> позволяет модели </w:t>
+      </w:r>
+      <w:r>
+        <w:rPr>
+          <w:rFonts w:ascii="Times New Roman" w:hAnsi="Times New Roman" w:cs="Times New Roman"/>
+          <w:sz w:val="28"/>
+          <w:szCs w:val="28"/>
+        </w:rPr>
+        <w:t xml:space="preserve">фокусироваться на конкретных участках входного сигнала, которые вносят наибольший вклад в итоговый прогноз </w:t>
+      </w:r>
+      <w:r>
+        <w:rPr>
+          <w:rFonts w:ascii="Times New Roman" w:hAnsi="Times New Roman" w:cs="Times New Roman"/>
+          <w:sz w:val="28"/>
+          <w:szCs w:val="28"/>
+        </w:rPr>
         <w:t>[</w:t>
       </w:r>
       <w:r>
@@ -3564,7 +3603,31 @@
           <w:sz w:val="28"/>
           <w:szCs w:val="28"/>
         </w:rPr>
-        <w:t>4</w:t>
+        <w:t>9</w:t>
+      </w:r>
+      <w:r>
+        <w:rPr>
+          <w:rFonts w:ascii="Times New Roman" w:hAnsi="Times New Roman" w:cs="Times New Roman"/>
+          <w:sz w:val="28"/>
+          <w:szCs w:val="28"/>
+        </w:rPr>
+        <w:t>,</w:t>
+      </w:r>
+      <w:r>
+        <w:rPr>
+          <w:rFonts w:ascii="Times New Roman" w:hAnsi="Times New Roman" w:cs="Times New Roman"/>
+          <w:sz w:val="28"/>
+          <w:szCs w:val="28"/>
+        </w:rPr>
+        <w:t xml:space="preserve"> </w:t>
+      </w:r>
+      <w:r>
+        <w:rPr>
+          <w:rFonts w:ascii="Times New Roman" w:hAnsi="Times New Roman" w:cs="Times New Roman"/>
+          <w:sz w:val="28"/>
+          <w:szCs w:val="28"/>
+        </w:rPr>
+        <w:t>10</w:t>
       </w:r>
       <w:r>
         <w:rPr>
@@ -3580,144 +3643,6 @@
           <w:sz w:val="28"/>
           <w:szCs w:val="28"/>
         </w:rPr>
-        <w:t xml:space="preserve">. Следовательно, </w:t>
-      </w:r>
-      <w:r>
-        <w:rPr>
-          <w:rFonts w:ascii="Times New Roman" w:hAnsi="Times New Roman" w:cs="Times New Roman"/>
-          <w:sz w:val="28"/>
-          <w:szCs w:val="28"/>
-          <w:lang w:val="en-US"/>
-        </w:rPr>
-        <w:t>AM</w:t>
-      </w:r>
-      <w:r>
-        <w:rPr>
-          <w:rFonts w:ascii="Times New Roman" w:hAnsi="Times New Roman" w:cs="Times New Roman"/>
-          <w:sz w:val="28"/>
-          <w:szCs w:val="28"/>
-        </w:rPr>
-        <w:t xml:space="preserve"> </w:t>
-      </w:r>
-      <w:r>
-        <w:rPr>
-          <w:rFonts w:ascii="Times New Roman" w:hAnsi="Times New Roman" w:cs="Times New Roman"/>
-          <w:sz w:val="28"/>
-          <w:szCs w:val="28"/>
-        </w:rPr>
-        <w:t>может</w:t>
-      </w:r>
-      <w:r>
-        <w:rPr>
-          <w:rFonts w:ascii="Times New Roman" w:hAnsi="Times New Roman" w:cs="Times New Roman"/>
-          <w:sz w:val="28"/>
-          <w:szCs w:val="28"/>
-        </w:rPr>
-        <w:t xml:space="preserve"> </w:t>
-      </w:r>
-      <w:r>
-        <w:rPr>
-          <w:rFonts w:ascii="Times New Roman" w:hAnsi="Times New Roman" w:cs="Times New Roman"/>
-          <w:sz w:val="28"/>
-          <w:szCs w:val="28"/>
-        </w:rPr>
-        <w:t>быть</w:t>
-      </w:r>
-      <w:r>
-        <w:rPr>
-          <w:rFonts w:ascii="Times New Roman" w:hAnsi="Times New Roman" w:cs="Times New Roman"/>
-          <w:sz w:val="28"/>
-          <w:szCs w:val="28"/>
-        </w:rPr>
-        <w:t xml:space="preserve"> </w:t>
-      </w:r>
-      <w:r>
-        <w:rPr>
-          <w:rFonts w:ascii="Times New Roman" w:hAnsi="Times New Roman" w:cs="Times New Roman"/>
-          <w:sz w:val="28"/>
-          <w:szCs w:val="28"/>
-        </w:rPr>
-        <w:t xml:space="preserve">применён в задачах классификации аритмий на основе сигналов ЭКГ, поскольку сигнал ЭКГ представляется как одномерный временной ряд. В данной задаче </w:t>
-      </w:r>
-      <w:r>
-        <w:rPr>
-          <w:rFonts w:ascii="Times New Roman" w:hAnsi="Times New Roman" w:cs="Times New Roman"/>
-          <w:sz w:val="28"/>
-          <w:szCs w:val="28"/>
-          <w:lang w:val="en-US"/>
-        </w:rPr>
-        <w:t>AM</w:t>
-      </w:r>
-      <w:r>
-        <w:rPr>
-          <w:rFonts w:ascii="Times New Roman" w:hAnsi="Times New Roman" w:cs="Times New Roman"/>
-          <w:sz w:val="28"/>
-          <w:szCs w:val="28"/>
-        </w:rPr>
-        <w:t xml:space="preserve"> позволяет модели </w:t>
-      </w:r>
-      <w:r>
-        <w:rPr>
-          <w:rFonts w:ascii="Times New Roman" w:hAnsi="Times New Roman" w:cs="Times New Roman"/>
-          <w:sz w:val="28"/>
-          <w:szCs w:val="28"/>
-        </w:rPr>
-        <w:t xml:space="preserve">фокусироваться на конкретных участках входного сигнала, которые вносят наибольший вклад в итоговый прогноз </w:t>
-      </w:r>
-      <w:r>
-        <w:rPr>
-          <w:rFonts w:ascii="Times New Roman" w:hAnsi="Times New Roman" w:cs="Times New Roman"/>
-          <w:sz w:val="28"/>
-          <w:szCs w:val="28"/>
-        </w:rPr>
-        <w:t>[</w:t>
-      </w:r>
-      <w:r>
-        <w:rPr>
-          <w:rFonts w:ascii="Times New Roman" w:hAnsi="Times New Roman" w:cs="Times New Roman"/>
-          <w:sz w:val="28"/>
-          <w:szCs w:val="28"/>
-        </w:rPr>
-        <w:t>4</w:t>
-      </w:r>
-      <w:r>
-        <w:rPr>
-          <w:rFonts w:ascii="Times New Roman" w:hAnsi="Times New Roman" w:cs="Times New Roman"/>
-          <w:sz w:val="28"/>
-          <w:szCs w:val="28"/>
-        </w:rPr>
-        <w:t>,</w:t>
-      </w:r>
-      <w:r>
-        <w:rPr>
-          <w:rFonts w:ascii="Times New Roman" w:hAnsi="Times New Roman" w:cs="Times New Roman"/>
-          <w:sz w:val="28"/>
-          <w:szCs w:val="28"/>
-        </w:rPr>
-        <w:t xml:space="preserve"> </w:t>
-      </w:r>
-      <w:r>
-        <w:rPr>
-          <w:rFonts w:ascii="Times New Roman" w:hAnsi="Times New Roman" w:cs="Times New Roman"/>
-          <w:sz w:val="28"/>
-          <w:szCs w:val="28"/>
-        </w:rPr>
-        <w:t>5</w:t>
-      </w:r>
-      <w:r>
-        <w:rPr>
-          <w:rFonts w:ascii="Times New Roman" w:hAnsi="Times New Roman" w:cs="Times New Roman"/>
-          <w:sz w:val="28"/>
-          <w:szCs w:val="28"/>
-        </w:rPr>
-        <w:t>]</w:t>
-      </w:r>
-      <w:r>
-        <w:rPr>
-          <w:rFonts w:ascii="Times New Roman" w:hAnsi="Times New Roman" w:cs="Times New Roman"/>
-          <w:sz w:val="28"/>
-          <w:szCs w:val="28"/>
-        </w:rPr>
         <w:t>.</w:t>
       </w:r>
       <w:r>
@@ -3850,23 +3775,7 @@
           <w:sz w:val="28"/>
           <w:szCs w:val="28"/>
         </w:rPr>
-        <w:t>[</w:t>
-      </w:r>
-      <w:r>
-        <w:rPr>
-          <w:rFonts w:ascii="Times New Roman" w:hAnsi="Times New Roman" w:cs="Times New Roman"/>
-          <w:sz w:val="28"/>
-          <w:szCs w:val="28"/>
-        </w:rPr>
-        <w:t>5</w:t>
-      </w:r>
-      <w:r>
-        <w:rPr>
-          <w:rFonts w:ascii="Times New Roman" w:hAnsi="Times New Roman" w:cs="Times New Roman"/>
-          <w:sz w:val="28"/>
-          <w:szCs w:val="28"/>
-        </w:rPr>
-        <w:t>]</w:t>
+        <w:t>[10]</w:t>
       </w:r>
       <w:r>
         <w:rPr>
@@ -3901,23 +3810,7 @@
           <w:sz w:val="28"/>
           <w:szCs w:val="28"/>
         </w:rPr>
-        <w:t>[</w:t>
-      </w:r>
-      <w:r>
-        <w:rPr>
-          <w:rFonts w:ascii="Times New Roman" w:hAnsi="Times New Roman" w:cs="Times New Roman"/>
-          <w:sz w:val="28"/>
-          <w:szCs w:val="28"/>
-        </w:rPr>
-        <w:t>6</w:t>
-      </w:r>
-      <w:r>
-        <w:rPr>
-          <w:rFonts w:ascii="Times New Roman" w:hAnsi="Times New Roman" w:cs="Times New Roman"/>
-          <w:sz w:val="28"/>
-          <w:szCs w:val="28"/>
-        </w:rPr>
-        <w:t>]</w:t>
+        <w:t>[11]</w:t>
       </w:r>
       <w:r>
         <w:rPr>
@@ -5245,25 +5138,7 @@
           <w:sz w:val="28"/>
           <w:szCs w:val="28"/>
         </w:rPr>
-        <w:t>[</w:t>
-      </w:r>
-      <w:r>
-        <w:rPr>
-          <w:rFonts w:ascii="Times New Roman" w:hAnsi="Times New Roman" w:cs="Times New Roman"/>
-          <w:iCs/>
-          <w:sz w:val="28"/>
-          <w:szCs w:val="28"/>
-        </w:rPr>
-        <w:t>4</w:t>
-      </w:r>
-      <w:r>
-        <w:rPr>
-          <w:rFonts w:ascii="Times New Roman" w:hAnsi="Times New Roman" w:cs="Times New Roman"/>
-          <w:iCs/>
-          <w:sz w:val="28"/>
-          <w:szCs w:val="28"/>
-        </w:rPr>
-        <w:t>]</w:t>
+        <w:t>[9]</w:t>
       </w:r>
       <w:r>
         <w:rPr>
@@ -5333,25 +5208,16 @@
           <w:sz w:val="28"/>
           <w:szCs w:val="28"/>
         </w:rPr>
-        <w:t>[</w:t>
-      </w:r>
-      <w:r>
-        <w:rPr>
-          <w:rFonts w:ascii="Times New Roman" w:hAnsi="Times New Roman" w:cs="Times New Roman"/>
-          <w:iCs/>
-          <w:sz w:val="28"/>
-          <w:szCs w:val="28"/>
-        </w:rPr>
-        <w:t>7</w:t>
-      </w:r>
-      <w:r>
-        <w:rPr>
-          <w:rFonts w:ascii="Times New Roman" w:hAnsi="Times New Roman" w:cs="Times New Roman"/>
-          <w:iCs/>
-          <w:sz w:val="28"/>
-          <w:szCs w:val="28"/>
-        </w:rPr>
-        <w:t xml:space="preserve">] </w:t>
+        <w:t>[12]</w:t>
+      </w:r>
+      <w:r>
+        <w:rPr>
+          <w:rFonts w:ascii="Times New Roman" w:hAnsi="Times New Roman" w:cs="Times New Roman"/>
+          <w:iCs/>
+          <w:sz w:val="28"/>
+          <w:szCs w:val="28"/>
+        </w:rPr>
+        <w:t xml:space="preserve"> </w:t>
       </w:r>
       <w:r>
         <w:rPr>
@@ -5693,25 +5559,25 @@
           <w:sz w:val="28"/>
           <w:szCs w:val="28"/>
         </w:rPr>
-        <w:t xml:space="preserve"> [</w:t>
-      </w:r>
-      <w:r>
-        <w:rPr>
-          <w:rFonts w:ascii="Times New Roman" w:hAnsi="Times New Roman" w:cs="Times New Roman"/>
-          <w:iCs/>
-          <w:sz w:val="28"/>
-          <w:szCs w:val="28"/>
-        </w:rPr>
-        <w:t>7</w:t>
-      </w:r>
-      <w:r>
-        <w:rPr>
-          <w:rFonts w:ascii="Times New Roman" w:hAnsi="Times New Roman" w:cs="Times New Roman"/>
-          <w:iCs/>
-          <w:sz w:val="28"/>
-          <w:szCs w:val="28"/>
-        </w:rPr>
-        <w:t xml:space="preserve">] </w:t>
+        <w:t xml:space="preserve"> </w:t>
+      </w:r>
+      <w:r>
+        <w:rPr>
+          <w:rFonts w:ascii="Times New Roman" w:hAnsi="Times New Roman" w:cs="Times New Roman"/>
+          <w:iCs/>
+          <w:sz w:val="28"/>
+          <w:szCs w:val="28"/>
+        </w:rPr>
+        <w:t>[12]</w:t>
+      </w:r>
+      <w:r>
+        <w:rPr>
+          <w:rFonts w:ascii="Times New Roman" w:hAnsi="Times New Roman" w:cs="Times New Roman"/>
+          <w:iCs/>
+          <w:sz w:val="28"/>
+          <w:szCs w:val="28"/>
+        </w:rPr>
+        <w:t xml:space="preserve"> </w:t>
       </w:r>
       <w:r>
         <w:rPr>
@@ -7145,23 +7011,7 @@
           <w:sz w:val="28"/>
           <w:szCs w:val="28"/>
         </w:rPr>
-        <w:t>[</w:t>
-      </w:r>
-      <w:r>
-        <w:rPr>
-          <w:rFonts w:ascii="Times New Roman" w:hAnsi="Times New Roman" w:cs="Times New Roman"/>
-          <w:sz w:val="28"/>
-          <w:szCs w:val="28"/>
-        </w:rPr>
-        <w:t>1</w:t>
-      </w:r>
-      <w:r>
-        <w:rPr>
-          <w:rFonts w:ascii="Times New Roman" w:hAnsi="Times New Roman" w:cs="Times New Roman"/>
-          <w:sz w:val="28"/>
-          <w:szCs w:val="28"/>
-        </w:rPr>
-        <w:t>]</w:t>
+        <w:t>[6]</w:t>
       </w:r>
       <w:r>
         <w:rPr>
@@ -7997,23 +7847,7 @@
           <w:sz w:val="28"/>
           <w:szCs w:val="28"/>
         </w:rPr>
-        <w:t>[</w:t>
-      </w:r>
-      <w:r>
-        <w:rPr>
-          <w:rFonts w:ascii="Times New Roman" w:hAnsi="Times New Roman" w:cs="Times New Roman"/>
-          <w:sz w:val="28"/>
-          <w:szCs w:val="28"/>
-        </w:rPr>
-        <w:t>1</w:t>
-      </w:r>
-      <w:r>
-        <w:rPr>
-          <w:rFonts w:ascii="Times New Roman" w:hAnsi="Times New Roman" w:cs="Times New Roman"/>
-          <w:sz w:val="28"/>
-          <w:szCs w:val="28"/>
-        </w:rPr>
-        <w:t>]</w:t>
+        <w:t>[6]</w:t>
       </w:r>
       <w:r>
         <w:rPr>
@@ -8281,23 +8115,7 @@
           <w:sz w:val="28"/>
           <w:szCs w:val="28"/>
         </w:rPr>
-        <w:t>[</w:t>
-      </w:r>
-      <w:r>
-        <w:rPr>
-          <w:rFonts w:ascii="Times New Roman" w:hAnsi="Times New Roman" w:cs="Times New Roman"/>
-          <w:sz w:val="28"/>
-          <w:szCs w:val="28"/>
-        </w:rPr>
-        <w:t>8</w:t>
-      </w:r>
-      <w:r>
-        <w:rPr>
-          <w:rFonts w:ascii="Times New Roman" w:hAnsi="Times New Roman" w:cs="Times New Roman"/>
-          <w:sz w:val="28"/>
-          <w:szCs w:val="28"/>
-        </w:rPr>
-        <w:t>]</w:t>
+        <w:t>[13]</w:t>
       </w:r>
       <w:r>
         <w:rPr>
@@ -8499,23 +8317,7 @@
           <w:sz w:val="28"/>
           <w:szCs w:val="28"/>
         </w:rPr>
-        <w:t>[</w:t>
-      </w:r>
-      <w:r>
-        <w:rPr>
-          <w:rFonts w:ascii="Times New Roman" w:hAnsi="Times New Roman" w:cs="Times New Roman"/>
-          <w:sz w:val="28"/>
-          <w:szCs w:val="28"/>
-        </w:rPr>
-        <w:t>8</w:t>
-      </w:r>
-      <w:r>
-        <w:rPr>
-          <w:rFonts w:ascii="Times New Roman" w:hAnsi="Times New Roman" w:cs="Times New Roman"/>
-          <w:sz w:val="28"/>
-          <w:szCs w:val="28"/>
-        </w:rPr>
-        <w:t>]</w:t>
+        <w:t>[13]</w:t>
       </w:r>
     </w:p>
     <w:p>
@@ -8584,23 +8386,15 @@
           <w:sz w:val="28"/>
           <w:szCs w:val="28"/>
         </w:rPr>
-        <w:t xml:space="preserve"> [</w:t>
-      </w:r>
-      <w:r>
-        <w:rPr>
-          <w:rFonts w:ascii="Times New Roman" w:hAnsi="Times New Roman" w:cs="Times New Roman"/>
-          <w:sz w:val="28"/>
-          <w:szCs w:val="28"/>
-        </w:rPr>
-        <w:t>8</w:t>
-      </w:r>
-      <w:r>
-        <w:rPr>
-          <w:rFonts w:ascii="Times New Roman" w:hAnsi="Times New Roman" w:cs="Times New Roman"/>
-          <w:sz w:val="28"/>
-          <w:szCs w:val="28"/>
-        </w:rPr>
-        <w:t>]</w:t>
+        <w:t xml:space="preserve"> </w:t>
+      </w:r>
+      <w:r>
+        <w:rPr>
+          <w:rFonts w:ascii="Times New Roman" w:hAnsi="Times New Roman" w:cs="Times New Roman"/>
+          <w:sz w:val="28"/>
+          <w:szCs w:val="28"/>
+        </w:rPr>
+        <w:t>[13]</w:t>
       </w:r>
       <w:r>
         <w:rPr>
@@ -8697,23 +8491,15 @@
           <w:sz w:val="28"/>
           <w:szCs w:val="28"/>
         </w:rPr>
-        <w:t>[</w:t>
-      </w:r>
-      <w:r>
-        <w:rPr>
-          <w:rFonts w:ascii="Times New Roman" w:hAnsi="Times New Roman" w:cs="Times New Roman"/>
-          <w:sz w:val="28"/>
-          <w:szCs w:val="28"/>
-        </w:rPr>
-        <w:t>2</w:t>
-      </w:r>
-      <w:r>
-        <w:rPr>
-          <w:rFonts w:ascii="Times New Roman" w:hAnsi="Times New Roman" w:cs="Times New Roman"/>
-          <w:sz w:val="28"/>
-          <w:szCs w:val="28"/>
-        </w:rPr>
-        <w:t>] для повышения клинической интерпретируемости как на уровне отдельных пациентов, так и на уровне населения в целом</w:t>
+        <w:t>[7]</w:t>
+      </w:r>
+      <w:r>
+        <w:rPr>
+          <w:rFonts w:ascii="Times New Roman" w:hAnsi="Times New Roman" w:cs="Times New Roman"/>
+          <w:sz w:val="28"/>
+          <w:szCs w:val="28"/>
+        </w:rPr>
+        <w:t xml:space="preserve"> для повышения клинической интерпретируемости как на уровне отдельных пациентов, так и на уровне населения в целом</w:t>
       </w:r>
       <w:r>
         <w:rPr>
@@ -8880,23 +8666,7 @@
           <w:sz w:val="28"/>
           <w:szCs w:val="28"/>
         </w:rPr>
-        <w:t>[</w:t>
-      </w:r>
-      <w:r>
-        <w:rPr>
-          <w:rFonts w:ascii="Times New Roman" w:hAnsi="Times New Roman" w:cs="Times New Roman"/>
-          <w:sz w:val="28"/>
-          <w:szCs w:val="28"/>
-        </w:rPr>
-        <w:t>8</w:t>
-      </w:r>
-      <w:r>
-        <w:rPr>
-          <w:rFonts w:ascii="Times New Roman" w:hAnsi="Times New Roman" w:cs="Times New Roman"/>
-          <w:sz w:val="28"/>
-          <w:szCs w:val="28"/>
-        </w:rPr>
-        <w:t>]</w:t>
+        <w:t>[13]</w:t>
       </w:r>
     </w:p>
     <w:p>
@@ -9615,23 +9385,7 @@
           <w:sz w:val="28"/>
           <w:szCs w:val="28"/>
         </w:rPr>
-        <w:t>[</w:t>
-      </w:r>
-      <w:r>
-        <w:rPr>
-          <w:rFonts w:ascii="Times New Roman" w:hAnsi="Times New Roman" w:cs="Times New Roman"/>
-          <w:sz w:val="28"/>
-          <w:szCs w:val="28"/>
-        </w:rPr>
-        <w:t>8</w:t>
-      </w:r>
-      <w:r>
-        <w:rPr>
-          <w:rFonts w:ascii="Times New Roman" w:hAnsi="Times New Roman" w:cs="Times New Roman"/>
-          <w:sz w:val="28"/>
-          <w:szCs w:val="28"/>
-        </w:rPr>
-        <w:t>]</w:t>
+        <w:t>[13]</w:t>
       </w:r>
       <w:r>
         <w:rPr>
@@ -9892,23 +9646,7 @@
           <w:sz w:val="28"/>
           <w:szCs w:val="28"/>
         </w:rPr>
-        <w:t>[</w:t>
-      </w:r>
-      <w:r>
-        <w:rPr>
-          <w:rFonts w:ascii="Times New Roman" w:hAnsi="Times New Roman" w:cs="Times New Roman"/>
-          <w:sz w:val="28"/>
-          <w:szCs w:val="28"/>
-        </w:rPr>
-        <w:t>8</w:t>
-      </w:r>
-      <w:r>
-        <w:rPr>
-          <w:rFonts w:ascii="Times New Roman" w:hAnsi="Times New Roman" w:cs="Times New Roman"/>
-          <w:sz w:val="28"/>
-          <w:szCs w:val="28"/>
-        </w:rPr>
-        <w:t>]</w:t>
+        <w:t>[13]</w:t>
       </w:r>
       <w:r>
         <w:rPr>
@@ -11042,23 +10780,7 @@
           <w:sz w:val="28"/>
           <w:szCs w:val="28"/>
         </w:rPr>
-        <w:t>[</w:t>
-      </w:r>
-      <w:r>
-        <w:rPr>
-          <w:rFonts w:ascii="Times New Roman" w:hAnsi="Times New Roman" w:cs="Times New Roman"/>
-          <w:sz w:val="28"/>
-          <w:szCs w:val="28"/>
-        </w:rPr>
-        <w:t>8</w:t>
-      </w:r>
-      <w:r>
-        <w:rPr>
-          <w:rFonts w:ascii="Times New Roman" w:hAnsi="Times New Roman" w:cs="Times New Roman"/>
-          <w:sz w:val="28"/>
-          <w:szCs w:val="28"/>
-        </w:rPr>
-        <w:t>]</w:t>
+        <w:t>[13]</w:t>
       </w:r>
       <w:r>
         <w:rPr>
@@ -11162,23 +10884,7 @@
           <w:sz w:val="28"/>
           <w:szCs w:val="28"/>
         </w:rPr>
-        <w:t>[</w:t>
-      </w:r>
-      <w:r>
-        <w:rPr>
-          <w:rFonts w:ascii="Times New Roman" w:hAnsi="Times New Roman" w:cs="Times New Roman"/>
-          <w:sz w:val="28"/>
-          <w:szCs w:val="28"/>
-        </w:rPr>
-        <w:t>5</w:t>
-      </w:r>
-      <w:r>
-        <w:rPr>
-          <w:rFonts w:ascii="Times New Roman" w:hAnsi="Times New Roman" w:cs="Times New Roman"/>
-          <w:sz w:val="28"/>
-          <w:szCs w:val="28"/>
-        </w:rPr>
-        <w:t>]</w:t>
+        <w:t>[10]</w:t>
       </w:r>
       <w:r>
         <w:rPr>
@@ -12315,23 +12021,15 @@
           <w:sz w:val="28"/>
           <w:szCs w:val="28"/>
         </w:rPr>
-        <w:t xml:space="preserve"> [</w:t>
-      </w:r>
-      <w:r>
-        <w:rPr>
-          <w:rFonts w:ascii="Times New Roman" w:eastAsiaTheme="minorEastAsia" w:hAnsi="Times New Roman" w:cs="Times New Roman"/>
-          <w:sz w:val="28"/>
-          <w:szCs w:val="28"/>
-        </w:rPr>
-        <w:t>5</w:t>
-      </w:r>
-      <w:r>
-        <w:rPr>
-          <w:rFonts w:ascii="Times New Roman" w:eastAsiaTheme="minorEastAsia" w:hAnsi="Times New Roman" w:cs="Times New Roman"/>
-          <w:sz w:val="28"/>
-          <w:szCs w:val="28"/>
-        </w:rPr>
-        <w:t>]</w:t>
+        <w:t xml:space="preserve"> </w:t>
+      </w:r>
+      <w:r>
+        <w:rPr>
+          <w:rFonts w:ascii="Times New Roman" w:eastAsiaTheme="minorEastAsia" w:hAnsi="Times New Roman" w:cs="Times New Roman"/>
+          <w:sz w:val="28"/>
+          <w:szCs w:val="28"/>
+        </w:rPr>
+        <w:t>[10]</w:t>
       </w:r>
       <w:r>
         <w:rPr>
@@ -12876,25 +12574,25 @@
           <w:szCs w:val="28"/>
           <w:lang w:val="en-US"/>
         </w:rPr>
-        <w:t xml:space="preserve"> [</w:t>
-      </w:r>
-      <w:r>
-        <w:rPr>
-          <w:rFonts w:ascii="Times New Roman" w:eastAsiaTheme="minorEastAsia" w:hAnsi="Times New Roman" w:cs="Times New Roman"/>
-          <w:sz w:val="28"/>
-          <w:szCs w:val="28"/>
-          <w:lang w:val="en-US"/>
-        </w:rPr>
-        <w:t>5</w:t>
-      </w:r>
-      <w:r>
-        <w:rPr>
-          <w:rFonts w:ascii="Times New Roman" w:eastAsiaTheme="minorEastAsia" w:hAnsi="Times New Roman" w:cs="Times New Roman"/>
-          <w:sz w:val="28"/>
-          <w:szCs w:val="28"/>
-          <w:lang w:val="en-US"/>
-        </w:rPr>
-        <w:t>]:</w:t>
+        <w:t xml:space="preserve"> </w:t>
+      </w:r>
+      <w:r>
+        <w:rPr>
+          <w:rFonts w:ascii="Times New Roman" w:eastAsiaTheme="minorEastAsia" w:hAnsi="Times New Roman" w:cs="Times New Roman"/>
+          <w:sz w:val="28"/>
+          <w:szCs w:val="28"/>
+          <w:lang w:val="en-US"/>
+        </w:rPr>
+        <w:t>[10]</w:t>
+      </w:r>
+      <w:r>
+        <w:rPr>
+          <w:rFonts w:ascii="Times New Roman" w:eastAsiaTheme="minorEastAsia" w:hAnsi="Times New Roman" w:cs="Times New Roman"/>
+          <w:sz w:val="28"/>
+          <w:szCs w:val="28"/>
+          <w:lang w:val="en-US"/>
+        </w:rPr>
+        <w:t>:</w:t>
       </w:r>
     </w:p>
     <w:p>
@@ -13914,25 +13612,7 @@
           <w:sz w:val="28"/>
           <w:szCs w:val="28"/>
         </w:rPr>
-        <w:t>[</w:t>
-      </w:r>
-      <w:r>
-        <w:rPr>
-          <w:rFonts w:ascii="Times New Roman" w:eastAsiaTheme="minorEastAsia" w:hAnsi="Times New Roman" w:cs="Times New Roman"/>
-          <w:iCs/>
-          <w:sz w:val="28"/>
-          <w:szCs w:val="28"/>
-        </w:rPr>
-        <w:t>5</w:t>
-      </w:r>
-      <w:r>
-        <w:rPr>
-          <w:rFonts w:ascii="Times New Roman" w:eastAsiaTheme="minorEastAsia" w:hAnsi="Times New Roman" w:cs="Times New Roman"/>
-          <w:iCs/>
-          <w:sz w:val="28"/>
-          <w:szCs w:val="28"/>
-        </w:rPr>
-        <w:t>]</w:t>
+        <w:t>[10]</w:t>
       </w:r>
       <w:r>
         <w:rPr>
@@ -15085,23 +14765,7 @@
           <w:sz w:val="28"/>
           <w:szCs w:val="28"/>
         </w:rPr>
-        <w:t>[</w:t>
-      </w:r>
-      <w:r>
-        <w:rPr>
-          <w:rFonts w:ascii="Times New Roman" w:eastAsiaTheme="minorEastAsia" w:hAnsi="Times New Roman" w:cs="Times New Roman"/>
-          <w:sz w:val="28"/>
-          <w:szCs w:val="28"/>
-        </w:rPr>
-        <w:t>5</w:t>
-      </w:r>
-      <w:r>
-        <w:rPr>
-          <w:rFonts w:ascii="Times New Roman" w:eastAsiaTheme="minorEastAsia" w:hAnsi="Times New Roman" w:cs="Times New Roman"/>
-          <w:sz w:val="28"/>
-          <w:szCs w:val="28"/>
-        </w:rPr>
-        <w:t>]</w:t>
+        <w:t>[10]</w:t>
       </w:r>
       <w:r>
         <w:rPr>
@@ -15821,25 +15485,7 @@
           <w:sz w:val="28"/>
           <w:szCs w:val="28"/>
         </w:rPr>
-        <w:t>[</w:t>
-      </w:r>
-      <w:r>
-        <w:rPr>
-          <w:rFonts w:ascii="Times New Roman" w:eastAsiaTheme="minorEastAsia" w:hAnsi="Times New Roman" w:cs="Times New Roman"/>
-          <w:iCs/>
-          <w:sz w:val="28"/>
-          <w:szCs w:val="28"/>
-        </w:rPr>
-        <w:t>5</w:t>
-      </w:r>
-      <w:r>
-        <w:rPr>
-          <w:rFonts w:ascii="Times New Roman" w:eastAsiaTheme="minorEastAsia" w:hAnsi="Times New Roman" w:cs="Times New Roman"/>
-          <w:iCs/>
-          <w:sz w:val="28"/>
-          <w:szCs w:val="28"/>
-        </w:rPr>
-        <w:t>]</w:t>
+        <w:t>[10]</w:t>
       </w:r>
       <w:r>
         <w:rPr>
@@ -15895,23 +15541,7 @@
           <w:sz w:val="28"/>
           <w:szCs w:val="28"/>
         </w:rPr>
-        <w:t>[</w:t>
-      </w:r>
-      <w:r>
-        <w:rPr>
-          <w:rFonts w:ascii="Times New Roman" w:eastAsiaTheme="minorEastAsia" w:hAnsi="Times New Roman" w:cs="Times New Roman"/>
-          <w:sz w:val="28"/>
-          <w:szCs w:val="28"/>
-        </w:rPr>
-        <w:t>5</w:t>
-      </w:r>
-      <w:r>
-        <w:rPr>
-          <w:rFonts w:ascii="Times New Roman" w:eastAsiaTheme="minorEastAsia" w:hAnsi="Times New Roman" w:cs="Times New Roman"/>
-          <w:sz w:val="28"/>
-          <w:szCs w:val="28"/>
-        </w:rPr>
-        <w:t>]</w:t>
+        <w:t>[10]</w:t>
       </w:r>
       <w:r>
         <w:rPr>
@@ -15987,7 +15617,15 @@
           <w:sz w:val="28"/>
           <w:szCs w:val="28"/>
         </w:rPr>
-        <w:t xml:space="preserve"> [9]</w:t>
+        <w:t xml:space="preserve"> </w:t>
+      </w:r>
+      <w:r>
+        <w:rPr>
+          <w:rFonts w:ascii="Times New Roman" w:hAnsi="Times New Roman" w:cs="Times New Roman"/>
+          <w:sz w:val="28"/>
+          <w:szCs w:val="28"/>
+        </w:rPr>
+        <w:t>[14]</w:t>
       </w:r>
       <w:r>
         <w:rPr>
@@ -16248,7 +15886,15 @@
           <w:sz w:val="28"/>
           <w:szCs w:val="28"/>
         </w:rPr>
-        <w:t xml:space="preserve">[9] </w:t>
+        <w:t>[14]</w:t>
+      </w:r>
+      <w:r>
+        <w:rPr>
+          <w:rFonts w:ascii="Times New Roman" w:hAnsi="Times New Roman" w:cs="Times New Roman"/>
+          <w:sz w:val="28"/>
+          <w:szCs w:val="28"/>
+        </w:rPr>
+        <w:t xml:space="preserve"> </w:t>
       </w:r>
     </w:p>
     <w:p>
@@ -16451,7 +16097,15 @@
           <w:sz w:val="28"/>
           <w:szCs w:val="28"/>
         </w:rPr>
-        <w:t>[10].</w:t>
+        <w:t>[15]</w:t>
+      </w:r>
+      <w:r>
+        <w:rPr>
+          <w:rFonts w:ascii="Times New Roman" w:hAnsi="Times New Roman" w:cs="Times New Roman"/>
+          <w:sz w:val="28"/>
+          <w:szCs w:val="28"/>
+        </w:rPr>
+        <w:t>.</w:t>
       </w:r>
       <w:r>
         <w:rPr>
@@ -17673,7 +17327,15 @@
           <w:sz w:val="28"/>
           <w:szCs w:val="28"/>
         </w:rPr>
-        <w:t>[10].</w:t>
+        <w:t>[15]</w:t>
+      </w:r>
+      <w:r>
+        <w:rPr>
+          <w:rFonts w:ascii="Times New Roman" w:hAnsi="Times New Roman" w:cs="Times New Roman"/>
+          <w:sz w:val="28"/>
+          <w:szCs w:val="28"/>
+        </w:rPr>
+        <w:t>.</w:t>
       </w:r>
     </w:p>
     <w:p>
@@ -18218,7 +17880,7 @@
           <w:sz w:val="28"/>
           <w:szCs w:val="28"/>
         </w:rPr>
-        <w:t>[9]</w:t>
+        <w:t>[14]</w:t>
       </w:r>
       <w:r>
         <w:rPr>
@@ -18246,25 +17908,16 @@
           <w:szCs w:val="28"/>
           <w:lang w:val="en-US"/>
         </w:rPr>
-        <w:t>[</w:t>
-      </w:r>
-      <w:r>
-        <w:rPr>
-          <w:rFonts w:ascii="Times New Roman" w:hAnsi="Times New Roman" w:cs="Times New Roman"/>
-          <w:sz w:val="28"/>
-          <w:szCs w:val="28"/>
-          <w:lang w:val="en-US"/>
-        </w:rPr>
-        <w:t>1</w:t>
-      </w:r>
-      <w:r>
-        <w:rPr>
-          <w:rFonts w:ascii="Times New Roman" w:hAnsi="Times New Roman" w:cs="Times New Roman"/>
-          <w:sz w:val="28"/>
-          <w:szCs w:val="28"/>
-          <w:lang w:val="en-US"/>
-        </w:rPr>
-        <w:t xml:space="preserve">] </w:t>
+        <w:t>[6]</w:t>
+      </w:r>
+      <w:r>
+        <w:rPr>
+          <w:rFonts w:ascii="Times New Roman" w:hAnsi="Times New Roman" w:cs="Times New Roman"/>
+          <w:sz w:val="28"/>
+          <w:szCs w:val="28"/>
+          <w:lang w:val="en-US"/>
+        </w:rPr>
+        <w:t xml:space="preserve"> </w:t>
       </w:r>
       <w:r>
         <w:rPr>
@@ -18394,25 +18047,16 @@
           <w:szCs w:val="28"/>
           <w:lang w:val="en-US"/>
         </w:rPr>
-        <w:t>[</w:t>
-      </w:r>
-      <w:r>
-        <w:rPr>
-          <w:rFonts w:ascii="Times New Roman" w:hAnsi="Times New Roman" w:cs="Times New Roman"/>
-          <w:sz w:val="28"/>
-          <w:szCs w:val="28"/>
-          <w:lang w:val="en-US"/>
-        </w:rPr>
-        <w:t>2</w:t>
-      </w:r>
-      <w:r>
-        <w:rPr>
-          <w:rFonts w:ascii="Times New Roman" w:hAnsi="Times New Roman" w:cs="Times New Roman"/>
-          <w:sz w:val="28"/>
-          <w:szCs w:val="28"/>
-          <w:lang w:val="en-US"/>
-        </w:rPr>
-        <w:t xml:space="preserve">] </w:t>
+        <w:t>[7]</w:t>
+      </w:r>
+      <w:r>
+        <w:rPr>
+          <w:rFonts w:ascii="Times New Roman" w:hAnsi="Times New Roman" w:cs="Times New Roman"/>
+          <w:sz w:val="28"/>
+          <w:szCs w:val="28"/>
+          <w:lang w:val="en-US"/>
+        </w:rPr>
+        <w:t xml:space="preserve"> </w:t>
       </w:r>
       <w:r>
         <w:rPr>
@@ -18705,25 +18349,16 @@
           <w:szCs w:val="28"/>
           <w:lang w:val="en-US"/>
         </w:rPr>
-        <w:t>[</w:t>
-      </w:r>
-      <w:r>
-        <w:rPr>
-          <w:rFonts w:ascii="Times New Roman" w:hAnsi="Times New Roman" w:cs="Times New Roman"/>
-          <w:sz w:val="28"/>
-          <w:szCs w:val="28"/>
-          <w:lang w:val="en-US"/>
-        </w:rPr>
-        <w:t>3</w:t>
-      </w:r>
-      <w:r>
-        <w:rPr>
-          <w:rFonts w:ascii="Times New Roman" w:hAnsi="Times New Roman" w:cs="Times New Roman"/>
-          <w:sz w:val="28"/>
-          <w:szCs w:val="28"/>
-          <w:lang w:val="en-US"/>
-        </w:rPr>
-        <w:t xml:space="preserve">] </w:t>
+        <w:t>[8]</w:t>
+      </w:r>
+      <w:r>
+        <w:rPr>
+          <w:rFonts w:ascii="Times New Roman" w:hAnsi="Times New Roman" w:cs="Times New Roman"/>
+          <w:sz w:val="28"/>
+          <w:szCs w:val="28"/>
+          <w:lang w:val="en-US"/>
+        </w:rPr>
+        <w:t xml:space="preserve"> </w:t>
       </w:r>
       <w:r>
         <w:rPr>
@@ -18793,25 +18428,16 @@
           <w:szCs w:val="28"/>
           <w:lang w:val="en-US"/>
         </w:rPr>
-        <w:t>[</w:t>
-      </w:r>
-      <w:r>
-        <w:rPr>
-          <w:rFonts w:ascii="Times New Roman" w:hAnsi="Times New Roman" w:cs="Times New Roman"/>
-          <w:sz w:val="28"/>
-          <w:szCs w:val="28"/>
-          <w:lang w:val="en-US"/>
-        </w:rPr>
-        <w:t>4</w:t>
-      </w:r>
-      <w:r>
-        <w:rPr>
-          <w:rFonts w:ascii="Times New Roman" w:hAnsi="Times New Roman" w:cs="Times New Roman"/>
-          <w:sz w:val="28"/>
-          <w:szCs w:val="28"/>
-          <w:lang w:val="en-US"/>
-        </w:rPr>
-        <w:t xml:space="preserve">] </w:t>
+        <w:t>[9]</w:t>
+      </w:r>
+      <w:r>
+        <w:rPr>
+          <w:rFonts w:ascii="Times New Roman" w:hAnsi="Times New Roman" w:cs="Times New Roman"/>
+          <w:sz w:val="28"/>
+          <w:szCs w:val="28"/>
+          <w:lang w:val="en-US"/>
+        </w:rPr>
+        <w:t xml:space="preserve"> </w:t>
       </w:r>
       <w:r>
         <w:rPr>
@@ -18881,25 +18507,16 @@
           <w:szCs w:val="28"/>
           <w:lang w:val="en-US"/>
         </w:rPr>
-        <w:t>[</w:t>
-      </w:r>
-      <w:r>
-        <w:rPr>
-          <w:rFonts w:ascii="Times New Roman" w:hAnsi="Times New Roman" w:cs="Times New Roman"/>
-          <w:sz w:val="28"/>
-          <w:szCs w:val="28"/>
-          <w:lang w:val="en-US"/>
-        </w:rPr>
-        <w:t>5</w:t>
-      </w:r>
-      <w:r>
-        <w:rPr>
-          <w:rFonts w:ascii="Times New Roman" w:hAnsi="Times New Roman" w:cs="Times New Roman"/>
-          <w:sz w:val="28"/>
-          <w:szCs w:val="28"/>
-          <w:lang w:val="en-US"/>
-        </w:rPr>
-        <w:t xml:space="preserve">] </w:t>
+        <w:t>[10]</w:t>
+      </w:r>
+      <w:r>
+        <w:rPr>
+          <w:rFonts w:ascii="Times New Roman" w:hAnsi="Times New Roman" w:cs="Times New Roman"/>
+          <w:sz w:val="28"/>
+          <w:szCs w:val="28"/>
+          <w:lang w:val="en-US"/>
+        </w:rPr>
+        <w:t xml:space="preserve"> </w:t>
       </w:r>
       <w:r>
         <w:rPr>
@@ -18968,25 +18585,16 @@
           <w:szCs w:val="28"/>
           <w:lang w:val="en-US"/>
         </w:rPr>
-        <w:t>[</w:t>
-      </w:r>
-      <w:r>
-        <w:rPr>
-          <w:rFonts w:ascii="Times New Roman" w:hAnsi="Times New Roman" w:cs="Times New Roman"/>
-          <w:sz w:val="28"/>
-          <w:szCs w:val="28"/>
-          <w:lang w:val="en-US"/>
-        </w:rPr>
-        <w:t>6</w:t>
-      </w:r>
-      <w:r>
-        <w:rPr>
-          <w:rFonts w:ascii="Times New Roman" w:hAnsi="Times New Roman" w:cs="Times New Roman"/>
-          <w:sz w:val="28"/>
-          <w:szCs w:val="28"/>
-          <w:lang w:val="en-US"/>
-        </w:rPr>
-        <w:t xml:space="preserve">] </w:t>
+        <w:t>[11]</w:t>
+      </w:r>
+      <w:r>
+        <w:rPr>
+          <w:rFonts w:ascii="Times New Roman" w:hAnsi="Times New Roman" w:cs="Times New Roman"/>
+          <w:sz w:val="28"/>
+          <w:szCs w:val="28"/>
+          <w:lang w:val="en-US"/>
+        </w:rPr>
+        <w:t xml:space="preserve"> </w:t>
       </w:r>
       <w:proofErr w:type="spellStart"/>
       <w:r>
@@ -19026,25 +18634,16 @@
           <w:szCs w:val="28"/>
           <w:lang w:val="en-US"/>
         </w:rPr>
-        <w:t>[</w:t>
-      </w:r>
-      <w:r>
-        <w:rPr>
-          <w:rFonts w:ascii="Times New Roman" w:hAnsi="Times New Roman" w:cs="Times New Roman"/>
-          <w:sz w:val="28"/>
-          <w:szCs w:val="28"/>
-          <w:lang w:val="en-US"/>
-        </w:rPr>
-        <w:t>7</w:t>
-      </w:r>
-      <w:r>
-        <w:rPr>
-          <w:rFonts w:ascii="Times New Roman" w:hAnsi="Times New Roman" w:cs="Times New Roman"/>
-          <w:sz w:val="28"/>
-          <w:szCs w:val="28"/>
-          <w:lang w:val="en-US"/>
-        </w:rPr>
-        <w:t xml:space="preserve">] </w:t>
+        <w:t>[12]</w:t>
+      </w:r>
+      <w:r>
+        <w:rPr>
+          <w:rFonts w:ascii="Times New Roman" w:hAnsi="Times New Roman" w:cs="Times New Roman"/>
+          <w:sz w:val="28"/>
+          <w:szCs w:val="28"/>
+          <w:lang w:val="en-US"/>
+        </w:rPr>
+        <w:t xml:space="preserve"> </w:t>
       </w:r>
       <w:r>
         <w:rPr>
@@ -19113,25 +18712,16 @@
           <w:szCs w:val="28"/>
           <w:lang w:val="en-US"/>
         </w:rPr>
-        <w:t>[</w:t>
-      </w:r>
-      <w:r>
-        <w:rPr>
-          <w:rFonts w:ascii="Times New Roman" w:hAnsi="Times New Roman" w:cs="Times New Roman"/>
-          <w:sz w:val="28"/>
-          <w:szCs w:val="28"/>
-          <w:lang w:val="en-US"/>
-        </w:rPr>
-        <w:t>8</w:t>
-      </w:r>
-      <w:r>
-        <w:rPr>
-          <w:rFonts w:ascii="Times New Roman" w:hAnsi="Times New Roman" w:cs="Times New Roman"/>
-          <w:sz w:val="28"/>
-          <w:szCs w:val="28"/>
-          <w:lang w:val="en-US"/>
-        </w:rPr>
-        <w:t xml:space="preserve">] </w:t>
+        <w:t>[13]</w:t>
+      </w:r>
+      <w:r>
+        <w:rPr>
+          <w:rFonts w:ascii="Times New Roman" w:hAnsi="Times New Roman" w:cs="Times New Roman"/>
+          <w:sz w:val="28"/>
+          <w:szCs w:val="28"/>
+          <w:lang w:val="en-US"/>
+        </w:rPr>
+        <w:t xml:space="preserve"> </w:t>
       </w:r>
       <w:r>
         <w:rPr>
@@ -19449,25 +19039,16 @@
           <w:szCs w:val="28"/>
           <w:lang w:val="en-US"/>
         </w:rPr>
-        <w:t>[</w:t>
-      </w:r>
-      <w:r>
-        <w:rPr>
-          <w:rFonts w:ascii="Times New Roman" w:hAnsi="Times New Roman" w:cs="Times New Roman"/>
-          <w:sz w:val="28"/>
-          <w:szCs w:val="28"/>
-          <w:lang w:val="en-US"/>
-        </w:rPr>
-        <w:t>9</w:t>
-      </w:r>
-      <w:r>
-        <w:rPr>
-          <w:rFonts w:ascii="Times New Roman" w:hAnsi="Times New Roman" w:cs="Times New Roman"/>
-          <w:sz w:val="28"/>
-          <w:szCs w:val="28"/>
-          <w:lang w:val="en-US"/>
-        </w:rPr>
-        <w:t xml:space="preserve">] </w:t>
+        <w:t>[14]</w:t>
+      </w:r>
+      <w:r>
+        <w:rPr>
+          <w:rFonts w:ascii="Times New Roman" w:hAnsi="Times New Roman" w:cs="Times New Roman"/>
+          <w:sz w:val="28"/>
+          <w:szCs w:val="28"/>
+          <w:lang w:val="en-US"/>
+        </w:rPr>
+        <w:t xml:space="preserve"> </w:t>
       </w:r>
       <w:r>
         <w:rPr>
@@ -19617,25 +19198,16 @@
           <w:szCs w:val="28"/>
           <w:lang w:val="en-US"/>
         </w:rPr>
-        <w:t>[</w:t>
-      </w:r>
-      <w:r>
-        <w:rPr>
-          <w:rFonts w:ascii="Times New Roman" w:hAnsi="Times New Roman" w:cs="Times New Roman"/>
-          <w:sz w:val="28"/>
-          <w:szCs w:val="28"/>
-          <w:lang w:val="en-US"/>
-        </w:rPr>
-        <w:t>10</w:t>
-      </w:r>
-      <w:r>
-        <w:rPr>
-          <w:rFonts w:ascii="Times New Roman" w:hAnsi="Times New Roman" w:cs="Times New Roman"/>
-          <w:sz w:val="28"/>
-          <w:szCs w:val="28"/>
-          <w:lang w:val="en-US"/>
-        </w:rPr>
-        <w:t xml:space="preserve">] Selvaraju RR, Cogswell M, Das A, </w:t>
+        <w:t>[15]</w:t>
+      </w:r>
+      <w:r>
+        <w:rPr>
+          <w:rFonts w:ascii="Times New Roman" w:hAnsi="Times New Roman" w:cs="Times New Roman"/>
+          <w:sz w:val="28"/>
+          <w:szCs w:val="28"/>
+          <w:lang w:val="en-US"/>
+        </w:rPr>
+        <w:t xml:space="preserve"> Selvaraju RR, Cogswell M, Das A, </w:t>
       </w:r>
       <w:proofErr w:type="spellStart"/>
       <w:r>
@@ -19726,6 +19298,7 @@
           <w:rFonts w:ascii="Times New Roman" w:hAnsi="Times New Roman" w:cs="Times New Roman"/>
           <w:sz w:val="28"/>
           <w:szCs w:val="28"/>
+          <w:lang w:val="en-US"/>
         </w:rPr>
       </w:pPr>
     </w:p>
@@ -21881,7 +21454,6 @@
   <w:style w:type="character" w:default="1" w:styleId="a0">
     <w:name w:val="Default Paragraph Font"/>
     <w:uiPriority w:val="1"/>
-    <w:semiHidden/>
     <w:unhideWhenUsed/>
   </w:style>
   <w:style w:type="table" w:default="1" w:styleId="a1">

</xml_diff>